<commit_message>
use case send_message implemented
</commit_message>
<xml_diff>
--- a/documents/dossier technique.docx
+++ b/documents/dossier technique.docx
@@ -116,6 +116,7 @@
                 <w:dataBinding w:prefixMappings="xmlns:ns0='http://schemas.openxmlformats.org/package/2006/metadata/core-properties' xmlns:ns1='http://purl.org/dc/elements/1.1/'" w:xpath="/ns0:coreProperties[1]/ns1:subject[1]" w:storeItemID="{6C3C8BC8-F283-45AE-878A-BAB7291924A1}"/>
                 <w:text/>
               </w:sdtPr>
+              <w:sdtEndPr/>
               <w:sdtContent>
                 <w:tc>
                   <w:tcPr>
@@ -168,6 +169,7 @@
                 <w:dataBinding w:prefixMappings="xmlns:ns0='http://schemas.microsoft.com/office/2006/coverPageProps'" w:xpath="/ns0:CoverPageProperties[1]/ns0:Abstract[1]" w:storeItemID="{55AF091B-3C7A-41E3-B477-F2FDAA23CFDA}"/>
                 <w:text/>
               </w:sdtPr>
+              <w:sdtEndPr/>
               <w:sdtContent>
                 <w:tc>
                   <w:tcPr>
@@ -209,6 +211,7 @@
                 <w:dataBinding w:prefixMappings="xmlns:ns0='http://schemas.openxmlformats.org/package/2006/metadata/core-properties' xmlns:ns1='http://purl.org/dc/elements/1.1/'" w:xpath="/ns0:coreProperties[1]/ns1:creator[1]" w:storeItemID="{6C3C8BC8-F283-45AE-878A-BAB7291924A1}"/>
                 <w:text/>
               </w:sdtPr>
+              <w:sdtEndPr/>
               <w:sdtContent>
                 <w:tc>
                   <w:tcPr>
@@ -251,6 +254,7 @@
                   <w:calendar w:val="gregorian"/>
                 </w:date>
               </w:sdtPr>
+              <w:sdtEndPr/>
               <w:sdtContent>
                 <w:tc>
                   <w:tcPr>
@@ -408,7 +412,7 @@
               <w:noProof/>
             </w:rPr>
             <w:pict>
-              <v:group id="_x0000_s1053" style="position:absolute;margin-left:4121.4pt;margin-top:0;width:264.55pt;height:690.65pt;z-index:251660288;mso-position-horizontal:right;mso-position-horizontal-relative:page;mso-position-vertical:bottom;mso-position-vertical-relative:page" coordorigin="5531,1258" coordsize="5291,13813">
+              <v:group id="_x0000_s1053" style="position:absolute;margin-left:4334.75pt;margin-top:0;width:264.55pt;height:690.65pt;z-index:251660288;mso-position-horizontal:right;mso-position-horizontal-relative:page;mso-position-vertical:bottom;mso-position-vertical-relative:page" coordorigin="5531,1258" coordsize="5291,13813">
                 <v:shape id="_x0000_s1054" type="#_x0000_t32" style="position:absolute;left:6519;top:1258;width:4303;height:10040;flip:x" o:connectortype="straight" strokecolor="#a7bfde [1620]"/>
                 <v:group id="_x0000_s1055" style="position:absolute;left:5531;top:9226;width:5291;height:5845" coordorigin="5531,9226" coordsize="5291,5845">
                   <v:shape id="_x0000_s1056" style="position:absolute;left:5531;top:9226;width:5291;height:5845;mso-position-horizontal-relative:text;mso-position-vertical-relative:text;mso-width-relative:page;mso-height-relative:page" coordsize="6418,6670" path="m6418,1185r,5485l1809,6669c974,5889,,3958,1407,1987hfc2830,,5591,411,6418,1185haxe" fillcolor="#a7bfde [1620]" stroked="f">
@@ -450,6 +454,7 @@
           <w:docPartUnique/>
         </w:docPartObj>
       </w:sdtPr>
+      <w:sdtEndPr/>
       <w:sdtContent>
         <w:p>
           <w:pPr>
@@ -2301,8 +2306,16 @@
         <w:rPr>
           <w:rStyle w:val="Accentuation"/>
         </w:rPr>
-        <w:t>$app</w:t>
-      </w:r>
+        <w:t>$</w:t>
+      </w:r>
+      <w:proofErr w:type="spellStart"/>
+      <w:r>
+        <w:rPr>
+          <w:rStyle w:val="Accentuation"/>
+        </w:rPr>
+        <w:t>app</w:t>
+      </w:r>
+      <w:proofErr w:type="spellEnd"/>
       <w:r>
         <w:t xml:space="preserve"> pour fonctionner normalement</w:t>
       </w:r>
@@ -2313,12 +2326,26 @@
         <w:rPr>
           <w:rStyle w:val="lev"/>
         </w:rPr>
-        <w:t>/wfw/minimal</w:t>
-      </w:r>
+        <w:t>/</w:t>
+      </w:r>
+      <w:proofErr w:type="spellStart"/>
       <w:r>
         <w:rPr>
           <w:rStyle w:val="lev"/>
         </w:rPr>
+        <w:t>wfw</w:t>
+      </w:r>
+      <w:proofErr w:type="spellEnd"/>
+      <w:r>
+        <w:rPr>
+          <w:rStyle w:val="lev"/>
+        </w:rPr>
+        <w:t>/minimal</w:t>
+      </w:r>
+      <w:r>
+        <w:rPr>
+          <w:rStyle w:val="lev"/>
+        </w:rPr>
         <w:t xml:space="preserve"> </w:t>
       </w:r>
       <w:r>
@@ -2413,11 +2440,19 @@
       <w:r>
         <w:t xml:space="preserve">développé sous l’environnement </w:t>
       </w:r>
+      <w:proofErr w:type="spellStart"/>
       <w:r>
         <w:rPr>
           <w:rStyle w:val="lev"/>
         </w:rPr>
-        <w:t>NetBeans 7.2.1</w:t>
+        <w:t>NetBeans</w:t>
+      </w:r>
+      <w:proofErr w:type="spellEnd"/>
+      <w:r>
+        <w:rPr>
+          <w:rStyle w:val="lev"/>
+        </w:rPr>
+        <w:t xml:space="preserve"> 7.2.1</w:t>
       </w:r>
       <w:r>
         <w:t xml:space="preserve"> </w:t>
@@ -2438,12 +2473,26 @@
         <w:rPr>
           <w:rStyle w:val="lev"/>
         </w:rPr>
-        <w:t xml:space="preserve"> PHP/Javascript/XHTML</w:t>
-      </w:r>
+        <w:t xml:space="preserve"> PHP/</w:t>
+      </w:r>
+      <w:proofErr w:type="spellStart"/>
       <w:r>
         <w:rPr>
           <w:rStyle w:val="lev"/>
         </w:rPr>
+        <w:t>Javascript</w:t>
+      </w:r>
+      <w:proofErr w:type="spellEnd"/>
+      <w:r>
+        <w:rPr>
+          <w:rStyle w:val="lev"/>
+        </w:rPr>
+        <w:t>/XHTML</w:t>
+      </w:r>
+      <w:r>
+        <w:rPr>
+          <w:rStyle w:val="lev"/>
+        </w:rPr>
         <w:t xml:space="preserve"> et SQL</w:t>
       </w:r>
       <w:r>
@@ -2548,6 +2597,7 @@
       <w:r>
         <w:t xml:space="preserve"> dans le dossier </w:t>
       </w:r>
+      <w:proofErr w:type="gramStart"/>
       <w:r>
         <w:t>« </w:t>
       </w:r>
@@ -2555,12 +2605,27 @@
         <w:rPr>
           <w:rStyle w:val="lev"/>
         </w:rPr>
-        <w:t>../archives</w:t>
-      </w:r>
+        <w:t>..</w:t>
+      </w:r>
+      <w:proofErr w:type="gramEnd"/>
       <w:r>
         <w:rPr>
           <w:rStyle w:val="lev"/>
         </w:rPr>
+        <w:t>/</w:t>
+      </w:r>
+      <w:proofErr w:type="gramStart"/>
+      <w:r>
+        <w:rPr>
+          <w:rStyle w:val="lev"/>
+        </w:rPr>
+        <w:t>archives</w:t>
+      </w:r>
+      <w:proofErr w:type="gramEnd"/>
+      <w:r>
+        <w:rPr>
+          <w:rStyle w:val="lev"/>
+        </w:rPr>
         <w:t> »</w:t>
       </w:r>
       <w:r>
@@ -2607,7 +2672,15 @@
         <w:t>modèle orienté objet</w:t>
       </w:r>
       <w:r>
-        <w:t xml:space="preserve"> à été réalisé </w:t>
+        <w:t xml:space="preserve"> </w:t>
+      </w:r>
+      <w:proofErr w:type="spellStart"/>
+      <w:r>
+        <w:t>à</w:t>
+      </w:r>
+      <w:proofErr w:type="spellEnd"/>
+      <w:r>
+        <w:t xml:space="preserve"> été réalisé </w:t>
       </w:r>
       <w:r>
         <w:t>en</w:t>
@@ -2624,11 +2697,19 @@
       <w:r>
         <w:t xml:space="preserve"> avec le logiciel </w:t>
       </w:r>
+      <w:proofErr w:type="spellStart"/>
       <w:r>
         <w:rPr>
           <w:rStyle w:val="lev"/>
         </w:rPr>
-        <w:t>PowerAMC 15.1</w:t>
+        <w:t>PowerAMC</w:t>
+      </w:r>
+      <w:proofErr w:type="spellEnd"/>
+      <w:r>
+        <w:rPr>
+          <w:rStyle w:val="lev"/>
+        </w:rPr>
+        <w:t xml:space="preserve"> 15.1</w:t>
       </w:r>
       <w:r>
         <w:t>.</w:t>
@@ -2678,8 +2759,16 @@
         <w:rPr>
           <w:rStyle w:val="lev"/>
         </w:rPr>
-        <w:t xml:space="preserve"> PowerAMC</w:t>
-      </w:r>
+        <w:t xml:space="preserve"> </w:t>
+      </w:r>
+      <w:proofErr w:type="spellStart"/>
+      <w:r>
+        <w:rPr>
+          <w:rStyle w:val="lev"/>
+        </w:rPr>
+        <w:t>PowerAMC</w:t>
+      </w:r>
+      <w:proofErr w:type="spellEnd"/>
       <w:r>
         <w:t>, veuillez copier le fichier « </w:t>
       </w:r>
@@ -2687,17 +2776,27 @@
         <w:rPr>
           <w:rStyle w:val="Accentuation"/>
         </w:rPr>
-        <w:t>documents/php.xol</w:t>
-      </w:r>
+        <w:t>documents/</w:t>
+      </w:r>
+      <w:proofErr w:type="spellStart"/>
+      <w:r>
+        <w:rPr>
+          <w:rStyle w:val="Accentuation"/>
+        </w:rPr>
+        <w:t>php.xol</w:t>
+      </w:r>
+      <w:proofErr w:type="spellEnd"/>
       <w:r>
         <w:t xml:space="preserve"> » dans le répertoire d’installation de votre programme </w:t>
       </w:r>
+      <w:proofErr w:type="spellStart"/>
       <w:r>
         <w:rPr>
           <w:rStyle w:val="lev"/>
         </w:rPr>
         <w:t>PowerAMC</w:t>
       </w:r>
+      <w:proofErr w:type="spellEnd"/>
       <w:r>
         <w:t xml:space="preserve"> (</w:t>
       </w:r>
@@ -2705,8 +2804,30 @@
         <w:rPr>
           <w:rStyle w:val="Emphaseple"/>
         </w:rPr>
-        <w:t>ex : C:\Program Files (x86)\Sybase\PowerAMC 15\Fichiers de ressources\Langages objet\php.xol</w:t>
-      </w:r>
+        <w:t>ex : C:\Program Files (x86)\Sybase\</w:t>
+      </w:r>
+      <w:proofErr w:type="spellStart"/>
+      <w:r>
+        <w:rPr>
+          <w:rStyle w:val="Emphaseple"/>
+        </w:rPr>
+        <w:t>PowerAMC</w:t>
+      </w:r>
+      <w:proofErr w:type="spellEnd"/>
+      <w:r>
+        <w:rPr>
+          <w:rStyle w:val="Emphaseple"/>
+        </w:rPr>
+        <w:t xml:space="preserve"> 15\Fichiers de ressources\Langages objet\</w:t>
+      </w:r>
+      <w:proofErr w:type="spellStart"/>
+      <w:r>
+        <w:rPr>
+          <w:rStyle w:val="Emphaseple"/>
+        </w:rPr>
+        <w:t>php.xol</w:t>
+      </w:r>
+      <w:proofErr w:type="spellEnd"/>
       <w:r>
         <w:t xml:space="preserve">). </w:t>
       </w:r>
@@ -2844,12 +2965,14 @@
       <w:r>
         <w:t>: Fichiers du Modèle conceptuel de données (</w:t>
       </w:r>
+      <w:proofErr w:type="spellStart"/>
       <w:r>
         <w:rPr>
           <w:rStyle w:val="lev"/>
         </w:rPr>
         <w:t>PowerAMC</w:t>
       </w:r>
+      <w:proofErr w:type="spellEnd"/>
       <w:r>
         <w:t>)</w:t>
       </w:r>
@@ -2882,12 +3005,14 @@
       <w:r>
         <w:t xml:space="preserve">Fichiers du projet </w:t>
       </w:r>
+      <w:proofErr w:type="spellStart"/>
       <w:r>
         <w:rPr>
           <w:rStyle w:val="lev"/>
         </w:rPr>
         <w:t>NetBeans</w:t>
       </w:r>
+      <w:proofErr w:type="spellEnd"/>
     </w:p>
     <w:p>
       <w:pPr>
@@ -2998,6 +3123,7 @@
         </w:rPr>
         <w:t>mcd/</w:t>
       </w:r>
+      <w:proofErr w:type="spellStart"/>
       <w:r>
         <w:rPr>
           <w:b/>
@@ -3010,15 +3136,18 @@
         </w:rPr>
         <w:t>.mcd</w:t>
       </w:r>
+      <w:proofErr w:type="spellEnd"/>
       <w:r>
         <w:t xml:space="preserve"> » propose une version schématisé du modèle conceptuel de données, ce modèle est utilisé pour générer le script d’installation SQL. [Vous pouvez ouvrir ce fichier avec le logiciel </w:t>
       </w:r>
+      <w:proofErr w:type="spellStart"/>
       <w:r>
         <w:rPr>
           <w:b/>
         </w:rPr>
         <w:t>PowerAMC</w:t>
       </w:r>
+      <w:proofErr w:type="spellEnd"/>
       <w:r>
         <w:t xml:space="preserve"> de </w:t>
       </w:r>
@@ -3510,17 +3639,17 @@
       <w:r>
         <w:br w:type="page"/>
       </w:r>
-      <w:bookmarkStart w:id="10" w:name="_Toc334797623"/>
-      <w:bookmarkStart w:id="11" w:name="_Toc347991498"/>
+      <w:bookmarkStart w:id="10" w:name="_Toc347991498"/>
+      <w:bookmarkStart w:id="11" w:name="_Toc334797623"/>
       <w:r>
         <w:lastRenderedPageBreak/>
         <w:t>Operations système</w:t>
       </w:r>
+      <w:bookmarkEnd w:id="10"/>
+    </w:p>
+    <w:p>
+      <w:bookmarkStart w:id="12" w:name="_Toc334797624"/>
       <w:bookmarkEnd w:id="11"/>
-    </w:p>
-    <w:p>
-      <w:bookmarkStart w:id="12" w:name="_Toc334797624"/>
-      <w:bookmarkEnd w:id="10"/>
       <w:r>
         <w:t>Les opérations systèmes sont conçues sur le modèle UML.</w:t>
       </w:r>
@@ -3535,6 +3664,7 @@
         </w:rPr>
         <w:t>mcd/</w:t>
       </w:r>
+      <w:proofErr w:type="spellStart"/>
       <w:r>
         <w:rPr>
           <w:b/>
@@ -3553,15 +3683,18 @@
         </w:rPr>
         <w:t>oo</w:t>
       </w:r>
+      <w:proofErr w:type="spellEnd"/>
       <w:r>
         <w:t xml:space="preserve"> » propose une version schématisé des cas d’opération. [Vous pouvez ouvrir ce fichier avec le logiciel </w:t>
       </w:r>
+      <w:proofErr w:type="spellStart"/>
       <w:r>
         <w:rPr>
           <w:b/>
         </w:rPr>
         <w:t>PowerAMC</w:t>
       </w:r>
+      <w:proofErr w:type="spellEnd"/>
       <w:r>
         <w:t xml:space="preserve"> de </w:t>
       </w:r>
@@ -3698,8 +3831,13 @@
       </w:r>
       <w:r>
         <w:tab/>
-        <w:t>HTML/Javascript</w:t>
-      </w:r>
+        <w:t>HTML/</w:t>
+      </w:r>
+      <w:proofErr w:type="spellStart"/>
+      <w:r>
+        <w:t>Javascript</w:t>
+      </w:r>
+      <w:proofErr w:type="spellEnd"/>
     </w:p>
     <w:p>
       <w:pPr>
@@ -3755,8 +3893,13 @@
       </w:r>
       <w:r>
         <w:tab/>
-        <w:t>PL/pgSQL</w:t>
-      </w:r>
+        <w:t>PL/</w:t>
+      </w:r>
+      <w:proofErr w:type="spellStart"/>
+      <w:r>
+        <w:t>pgSQL</w:t>
+      </w:r>
+      <w:proofErr w:type="spellEnd"/>
     </w:p>
     <w:p>
       <w:pPr>
@@ -3774,9 +3917,13 @@
       </w:r>
       <w:r>
         <w:tab/>
+      </w:r>
+      <w:proofErr w:type="spellStart"/>
+      <w:r>
         <w:t>SQL</w:t>
       </w:r>
       <w:bookmarkStart w:id="18" w:name="_Toc334797629"/>
+      <w:proofErr w:type="spellEnd"/>
     </w:p>
     <w:p>
       <w:pPr>
@@ -3973,51 +4120,60 @@
         </w:tabs>
         <w:rPr>
           <w:sz w:val="18"/>
+          <w:lang w:val="en-US"/>
         </w:rPr>
       </w:pPr>
       <w:r>
         <w:rPr>
           <w:sz w:val="18"/>
+          <w:lang w:val="en-US"/>
         </w:rPr>
         <w:t>ERR_OK</w:t>
       </w:r>
       <w:r>
         <w:rPr>
           <w:sz w:val="18"/>
+          <w:lang w:val="en-US"/>
         </w:rPr>
         <w:tab/>
       </w:r>
       <w:r>
         <w:rPr>
           <w:sz w:val="18"/>
+          <w:lang w:val="en-US"/>
         </w:rPr>
         <w:t>MAIL_SENDED</w:t>
       </w:r>
       <w:r>
         <w:rPr>
           <w:sz w:val="18"/>
+          <w:lang w:val="en-US"/>
         </w:rPr>
         <w:t xml:space="preserve"> </w:t>
       </w:r>
       <w:r>
         <w:rPr>
           <w:sz w:val="18"/>
+          <w:lang w:val="en-US"/>
         </w:rPr>
         <w:tab/>
-        <w:t xml:space="preserve">Utilisateur </w:t>
       </w:r>
       <w:r>
         <w:rPr>
           <w:sz w:val="18"/>
-        </w:rPr>
-        <w:t>c</w:t>
-      </w:r>
+          <w:lang w:val="en-US"/>
+        </w:rPr>
+        <w:t xml:space="preserve">Message </w:t>
+      </w:r>
+      <w:proofErr w:type="spellStart"/>
       <w:r>
         <w:rPr>
           <w:sz w:val="18"/>
-        </w:rPr>
-        <w:t>réé</w:t>
-      </w:r>
+          <w:lang w:val="en-US"/>
+        </w:rPr>
+        <w:t>envoyé</w:t>
+      </w:r>
+      <w:proofErr w:type="spellEnd"/>
     </w:p>
     <w:p>
       <w:pPr>
@@ -4028,6 +4184,7 @@
         </w:tabs>
         <w:rPr>
           <w:sz w:val="18"/>
+          <w:lang w:val="en-US"/>
         </w:rPr>
       </w:pPr>
     </w:p>
@@ -4065,7 +4222,12 @@
           <w:sz w:val="18"/>
         </w:rPr>
         <w:tab/>
-        <w:t>L’Utilisateur existe déjà</w:t>
+      </w:r>
+      <w:r>
+        <w:rPr>
+          <w:sz w:val="18"/>
+        </w:rPr>
+        <w:t>Echec de l’envoi</w:t>
       </w:r>
     </w:p>
     <w:p>
@@ -4075,6 +4237,8 @@
           <w:sz w:val="18"/>
         </w:rPr>
       </w:pPr>
+      <w:bookmarkStart w:id="21" w:name="_GoBack"/>
+      <w:bookmarkEnd w:id="21"/>
     </w:p>
     <w:p>
       <w:pPr>
@@ -4181,14 +4345,14 @@
       <w:pPr>
         <w:pStyle w:val="Titre3"/>
       </w:pPr>
-      <w:bookmarkStart w:id="21" w:name="_Toc347991504"/>
+      <w:bookmarkStart w:id="22" w:name="_Toc347991504"/>
       <w:r>
         <w:t xml:space="preserve">Détail </w:t>
       </w:r>
       <w:r>
         <w:t>des dialogues</w:t>
       </w:r>
-      <w:bookmarkEnd w:id="21"/>
+      <w:bookmarkEnd w:id="22"/>
     </w:p>
     <w:tbl>
       <w:tblPr>
@@ -4478,16 +4642,16 @@
       <w:pPr>
         <w:pStyle w:val="Titre2"/>
       </w:pPr>
-      <w:bookmarkStart w:id="22" w:name="_Toc347991505"/>
+      <w:bookmarkStart w:id="23" w:name="_Toc347991505"/>
       <w:r>
         <w:lastRenderedPageBreak/>
         <w:t>Cas d’utilisation</w:t>
       </w:r>
-      <w:bookmarkStart w:id="23" w:name="_Toc334797630"/>
+      <w:bookmarkStart w:id="24" w:name="_Toc334797630"/>
       <w:bookmarkEnd w:id="18"/>
-      <w:bookmarkEnd w:id="22"/>
-    </w:p>
-    <w:bookmarkEnd w:id="23"/>
+      <w:bookmarkEnd w:id="23"/>
+    </w:p>
+    <w:bookmarkEnd w:id="24"/>
     <w:p>
       <w:r>
         <w:t xml:space="preserve">Les cas d’utilisations </w:t>
@@ -4600,6 +4764,7 @@
                 <w:lang w:val="en-US"/>
               </w:rPr>
             </w:pPr>
+            <w:proofErr w:type="spellStart"/>
             <w:r>
               <w:rPr>
                 <w:b/>
@@ -4608,6 +4773,7 @@
               </w:rPr>
               <w:t>Statut</w:t>
             </w:r>
+            <w:proofErr w:type="spellEnd"/>
           </w:p>
         </w:tc>
         <w:tc>
@@ -4664,12 +4830,14 @@
                 <w:lang w:val="en-US"/>
               </w:rPr>
             </w:pPr>
+            <w:proofErr w:type="spellStart"/>
             <w:r>
               <w:rPr>
                 <w:lang w:val="en-US"/>
               </w:rPr>
               <w:t>mail_send_message</w:t>
             </w:r>
+            <w:proofErr w:type="spellEnd"/>
           </w:p>
         </w:tc>
         <w:tc>
@@ -4731,9 +4899,11 @@
             <w:tcW w:w="3614" w:type="dxa"/>
           </w:tcPr>
           <w:p>
+            <w:proofErr w:type="spellStart"/>
             <w:r>
               <w:t>mail_create_contact</w:t>
             </w:r>
+            <w:proofErr w:type="spellEnd"/>
           </w:p>
         </w:tc>
         <w:tc>
@@ -4789,6 +4959,7 @@
             <w:tcW w:w="3614" w:type="dxa"/>
           </w:tcPr>
           <w:p>
+            <w:proofErr w:type="spellStart"/>
             <w:r>
               <w:t>mail</w:t>
             </w:r>
@@ -4798,6 +4969,7 @@
             <w:r>
               <w:t>remove_contact</w:t>
             </w:r>
+            <w:proofErr w:type="spellEnd"/>
           </w:p>
         </w:tc>
         <w:tc>
@@ -4874,7 +5046,7 @@
       <w:pPr>
         <w:pStyle w:val="Titre3"/>
       </w:pPr>
-      <w:bookmarkStart w:id="24" w:name="_Toc347991506"/>
+      <w:bookmarkStart w:id="25" w:name="_Toc347991506"/>
       <w:r>
         <w:lastRenderedPageBreak/>
         <w:t>Envo</w:t>
@@ -4885,7 +5057,7 @@
       <w:r>
         <w:t xml:space="preserve"> un message</w:t>
       </w:r>
-      <w:bookmarkEnd w:id="24"/>
+      <w:bookmarkEnd w:id="25"/>
     </w:p>
     <w:p>
       <w:r>
@@ -4894,8 +5066,6 @@
       <w:r>
         <w:t>d’</w:t>
       </w:r>
-      <w:bookmarkStart w:id="25" w:name="_GoBack"/>
-      <w:bookmarkEnd w:id="25"/>
       <w:r>
         <w:t>un courrier électronique</w:t>
       </w:r>
@@ -4924,9 +5094,11 @@
       <w:r>
         <w:tab/>
       </w:r>
+      <w:proofErr w:type="spellStart"/>
       <w:r>
         <w:t>mail_send_message</w:t>
       </w:r>
+      <w:proofErr w:type="spellEnd"/>
     </w:p>
     <w:p>
       <w:pPr>
@@ -5022,9 +5194,11 @@
           <w:numId w:val="13"/>
         </w:numPr>
       </w:pPr>
+      <w:proofErr w:type="spellStart"/>
       <w:r>
         <w:t>Password</w:t>
       </w:r>
+      <w:proofErr w:type="spellEnd"/>
       <w:r>
         <w:tab/>
         <w:t>Mot de passe</w:t>
@@ -5241,12 +5415,14 @@
       <w:r>
         <w:t xml:space="preserve"> implémente l’interface </w:t>
       </w:r>
+      <w:proofErr w:type="spellStart"/>
       <w:r>
         <w:rPr>
           <w:rStyle w:val="Accentuation"/>
         </w:rPr>
         <w:t>IModule</w:t>
       </w:r>
+      <w:proofErr w:type="spellEnd"/>
       <w:r>
         <w:t>.</w:t>
       </w:r>
@@ -5255,6 +5431,7 @@
       <w:r>
         <w:t xml:space="preserve">Vous trouverez le code de la classe </w:t>
       </w:r>
+      <w:proofErr w:type="spellStart"/>
       <w:r>
         <w:rPr>
           <w:rStyle w:val="Accentuation"/>
@@ -5267,6 +5444,7 @@
         </w:rPr>
         <w:t>Module</w:t>
       </w:r>
+      <w:proofErr w:type="spellEnd"/>
       <w:r>
         <w:t xml:space="preserve"> dans le dossier</w:t>
       </w:r>
@@ -5292,23 +5470,33 @@
         <w:rPr>
           <w:rStyle w:val="Accentuation"/>
         </w:rPr>
-        <w:t>lib/mail/mail</w:t>
-      </w:r>
+        <w:t>lib/mail/</w:t>
+      </w:r>
+      <w:proofErr w:type="spellStart"/>
       <w:r>
         <w:rPr>
           <w:rStyle w:val="Accentuation"/>
         </w:rPr>
+        <w:t>mail</w:t>
+      </w:r>
+      <w:r>
+        <w:rPr>
+          <w:rStyle w:val="Accentuation"/>
+        </w:rPr>
         <w:t>.php</w:t>
       </w:r>
+      <w:proofErr w:type="spellEnd"/>
       <w:r>
         <w:t xml:space="preserve"> » à votre application pour pouvoir utiliser les fonctionnalités du module </w:t>
       </w:r>
+      <w:proofErr w:type="spellStart"/>
       <w:r>
         <w:rPr>
           <w:rStyle w:val="lev"/>
         </w:rPr>
         <w:t>Mailling</w:t>
       </w:r>
+      <w:proofErr w:type="spellEnd"/>
       <w:r>
         <w:t>.</w:t>
       </w:r>
@@ -5401,8 +5589,16 @@
         <w:rPr>
           <w:rStyle w:val="Accentuation"/>
         </w:rPr>
-        <w:t>public/view</w:t>
-      </w:r>
+        <w:t>public/</w:t>
+      </w:r>
+      <w:proofErr w:type="spellStart"/>
+      <w:r>
+        <w:rPr>
+          <w:rStyle w:val="Accentuation"/>
+        </w:rPr>
+        <w:t>view</w:t>
+      </w:r>
+      <w:proofErr w:type="spellEnd"/>
       <w:r>
         <w:rPr>
           <w:rStyle w:val="Accentuation"/>
@@ -5582,6 +5778,9 @@
       <w:bookmarkEnd w:id="32"/>
       <w:r>
         <w:t xml:space="preserve"> </w:t>
+      </w:r>
+      <w:r>
+        <w:t>de configuration</w:t>
       </w:r>
     </w:p>
     <w:p>
@@ -5728,12 +5927,14 @@
             <w:vAlign w:val="center"/>
           </w:tcPr>
           <w:p>
+            <w:proofErr w:type="spellStart"/>
             <w:r>
               <w:t>mail</w:t>
             </w:r>
             <w:r>
               <w:t>_module</w:t>
             </w:r>
+            <w:proofErr w:type="spellEnd"/>
           </w:p>
         </w:tc>
         <w:tc>
@@ -5786,6 +5987,7 @@
                 <w:rFonts w:ascii="Courier New" w:hAnsi="Courier New" w:cs="Courier New"/>
               </w:rPr>
             </w:pPr>
+            <w:proofErr w:type="spellStart"/>
             <w:r>
               <w:rPr>
                 <w:rStyle w:val="Accentuation"/>
@@ -5793,6 +5995,7 @@
               </w:rPr>
               <w:t>send_message.php</w:t>
             </w:r>
+            <w:proofErr w:type="spellEnd"/>
           </w:p>
         </w:tc>
       </w:tr>
@@ -5820,6 +6023,18 @@
               </w:rPr>
               <w:t>Adresse IP du serveur SMTP</w:t>
             </w:r>
+            <w:r>
+              <w:rPr>
+                <w:b w:val="0"/>
+              </w:rPr>
+              <w:t xml:space="preserve"> </w:t>
+            </w:r>
+            <w:r>
+              <w:rPr>
+                <w:b w:val="0"/>
+              </w:rPr>
+              <w:t>par défaut</w:t>
+            </w:r>
           </w:p>
         </w:tc>
       </w:tr>
@@ -5835,12 +6050,14 @@
             <w:vAlign w:val="center"/>
           </w:tcPr>
           <w:p>
+            <w:proofErr w:type="spellStart"/>
             <w:r>
               <w:t>mail</w:t>
             </w:r>
             <w:r>
               <w:t>_module</w:t>
             </w:r>
+            <w:proofErr w:type="spellEnd"/>
           </w:p>
         </w:tc>
         <w:tc>
@@ -5893,6 +6110,7 @@
                 <w:rFonts w:ascii="Courier New" w:hAnsi="Courier New" w:cs="Courier New"/>
               </w:rPr>
             </w:pPr>
+            <w:proofErr w:type="spellStart"/>
             <w:r>
               <w:rPr>
                 <w:rStyle w:val="Accentuation"/>
@@ -5900,6 +6118,7 @@
               </w:rPr>
               <w:t>send_message.php</w:t>
             </w:r>
+            <w:proofErr w:type="spellEnd"/>
           </w:p>
         </w:tc>
       </w:tr>
@@ -5925,13 +6144,19 @@
               <w:rPr>
                 <w:b w:val="0"/>
               </w:rPr>
-              <w:t xml:space="preserve">Port </w:t>
+              <w:t>Port du serveur SMTP</w:t>
             </w:r>
             <w:r>
               <w:rPr>
                 <w:b w:val="0"/>
               </w:rPr>
-              <w:t>du serveur SMTP</w:t>
+              <w:t xml:space="preserve"> </w:t>
+            </w:r>
+            <w:r>
+              <w:rPr>
+                <w:b w:val="0"/>
+              </w:rPr>
+              <w:t>par défaut</w:t>
             </w:r>
           </w:p>
         </w:tc>
@@ -5948,12 +6173,14 @@
             <w:vAlign w:val="center"/>
           </w:tcPr>
           <w:p>
+            <w:proofErr w:type="spellStart"/>
             <w:r>
               <w:t>mail</w:t>
             </w:r>
             <w:r>
               <w:t>_module</w:t>
             </w:r>
+            <w:proofErr w:type="spellEnd"/>
           </w:p>
         </w:tc>
         <w:tc>
@@ -5968,12 +6195,14 @@
                 <w:b/>
               </w:rPr>
             </w:pPr>
+            <w:proofErr w:type="spellStart"/>
             <w:r>
               <w:rPr>
                 <w:b/>
               </w:rPr>
               <w:t>from</w:t>
             </w:r>
+            <w:proofErr w:type="spellEnd"/>
           </w:p>
         </w:tc>
         <w:tc>
@@ -6006,6 +6235,7 @@
                 <w:rFonts w:ascii="Courier New" w:hAnsi="Courier New" w:cs="Courier New"/>
               </w:rPr>
             </w:pPr>
+            <w:proofErr w:type="spellStart"/>
             <w:r>
               <w:rPr>
                 <w:rStyle w:val="Accentuation"/>
@@ -6013,6 +6243,7 @@
               </w:rPr>
               <w:t>send_message.php</w:t>
             </w:r>
+            <w:proofErr w:type="spellEnd"/>
           </w:p>
         </w:tc>
       </w:tr>
@@ -6055,12 +6286,14 @@
             <w:vAlign w:val="center"/>
           </w:tcPr>
           <w:p>
+            <w:proofErr w:type="spellStart"/>
             <w:r>
               <w:t>mail</w:t>
             </w:r>
             <w:r>
               <w:t>_module</w:t>
             </w:r>
+            <w:proofErr w:type="spellEnd"/>
           </w:p>
         </w:tc>
         <w:tc>
@@ -6075,12 +6308,14 @@
                 <w:b/>
               </w:rPr>
             </w:pPr>
+            <w:proofErr w:type="spellStart"/>
             <w:r>
               <w:rPr>
                 <w:b/>
               </w:rPr>
               <w:t>from_name</w:t>
             </w:r>
+            <w:proofErr w:type="spellEnd"/>
           </w:p>
         </w:tc>
         <w:tc>
@@ -6113,6 +6348,7 @@
                 <w:rFonts w:ascii="Courier New" w:hAnsi="Courier New" w:cs="Courier New"/>
               </w:rPr>
             </w:pPr>
+            <w:proofErr w:type="spellStart"/>
             <w:r>
               <w:rPr>
                 <w:rStyle w:val="Accentuation"/>
@@ -6120,6 +6356,7 @@
               </w:rPr>
               <w:t>send_message.php</w:t>
             </w:r>
+            <w:proofErr w:type="spellEnd"/>
           </w:p>
         </w:tc>
       </w:tr>
@@ -6145,13 +6382,7 @@
               <w:rPr>
                 <w:b w:val="0"/>
               </w:rPr>
-              <w:t>Nom</w:t>
-            </w:r>
-            <w:r>
-              <w:rPr>
-                <w:b w:val="0"/>
-              </w:rPr>
-              <w:t xml:space="preserve"> de l’expéditeur par défaut</w:t>
+              <w:t>Nom de l’expéditeur par défaut</w:t>
             </w:r>
           </w:p>
         </w:tc>
@@ -6213,7 +6444,186 @@
         <w:t>Réimplanter l’envoi de messages simple</w:t>
       </w:r>
     </w:p>
-    <w:p/>
+    <w:p>
+      <w:pPr>
+        <w:rPr>
+          <w:rFonts w:asciiTheme="majorHAnsi" w:eastAsiaTheme="majorEastAsia" w:hAnsiTheme="majorHAnsi" w:cstheme="majorBidi"/>
+          <w:b/>
+          <w:bCs/>
+          <w:color w:val="365F91" w:themeColor="accent1" w:themeShade="BF"/>
+          <w:sz w:val="28"/>
+          <w:szCs w:val="28"/>
+        </w:rPr>
+      </w:pPr>
+      <w:r>
+        <w:br w:type="page"/>
+      </w:r>
+    </w:p>
+    <w:p>
+      <w:pPr>
+        <w:pStyle w:val="Titre1"/>
+      </w:pPr>
+      <w:r>
+        <w:lastRenderedPageBreak/>
+        <w:t>Dépannage</w:t>
+      </w:r>
+    </w:p>
+    <w:p>
+      <w:pPr>
+        <w:pStyle w:val="Titre2"/>
+      </w:pPr>
+      <w:r>
+        <w:t>Problème de connexion au server SMTP</w:t>
+      </w:r>
+    </w:p>
+    <w:p>
+      <w:r>
+        <w:t xml:space="preserve">Il arrive souvent que des </w:t>
+      </w:r>
+      <w:r>
+        <w:t>problèmes</w:t>
+      </w:r>
+      <w:r>
+        <w:t xml:space="preserve"> de connexion</w:t>
+      </w:r>
+      <w:r>
+        <w:t>s se produisent</w:t>
+      </w:r>
+      <w:r>
+        <w:t xml:space="preserve"> lors de l’envoi </w:t>
+      </w:r>
+      <w:r>
+        <w:t>de</w:t>
+      </w:r>
+      <w:r>
+        <w:t xml:space="preserve"> </w:t>
+      </w:r>
+      <w:r>
+        <w:t>courriers</w:t>
+      </w:r>
+      <w:r>
+        <w:t xml:space="preserve"> par un serveur distant. La plus part du temps il s’agit d’un problème de configuration. </w:t>
+      </w:r>
+    </w:p>
+    <w:p>
+      <w:pPr>
+        <w:rPr>
+          <w:u w:val="single"/>
+        </w:rPr>
+      </w:pPr>
+      <w:r>
+        <w:rPr>
+          <w:u w:val="single"/>
+        </w:rPr>
+        <w:t>Vérifiez les points suivant :</w:t>
+      </w:r>
+    </w:p>
+    <w:p>
+      <w:pPr>
+        <w:pStyle w:val="Paragraphedeliste"/>
+        <w:numPr>
+          <w:ilvl w:val="0"/>
+          <w:numId w:val="28"/>
+        </w:numPr>
+      </w:pPr>
+      <w:r>
+        <w:t xml:space="preserve">Vérifiez les paramètres de </w:t>
+      </w:r>
+      <w:r>
+        <w:t>configuration</w:t>
+      </w:r>
+      <w:r>
+        <w:t xml:space="preserve"> (</w:t>
+      </w:r>
+      <w:r>
+        <w:t xml:space="preserve">adresse </w:t>
+      </w:r>
+      <w:r>
+        <w:t xml:space="preserve">du serveur </w:t>
+      </w:r>
+      <w:r>
+        <w:t>et numéro de port</w:t>
+      </w:r>
+      <w:r>
+        <w:t>)</w:t>
+      </w:r>
+    </w:p>
+    <w:p>
+      <w:pPr>
+        <w:pStyle w:val="Paragraphedeliste"/>
+        <w:numPr>
+          <w:ilvl w:val="0"/>
+          <w:numId w:val="28"/>
+        </w:numPr>
+      </w:pPr>
+      <w:r>
+        <w:t xml:space="preserve">Si vous utilisez une </w:t>
+      </w:r>
+      <w:r>
+        <w:t>B</w:t>
+      </w:r>
+      <w:r>
+        <w:t>ox (</w:t>
+      </w:r>
+      <w:proofErr w:type="spellStart"/>
+      <w:r>
+        <w:t>BBox</w:t>
+      </w:r>
+      <w:proofErr w:type="spellEnd"/>
+      <w:r>
+        <w:t xml:space="preserve">, </w:t>
+      </w:r>
+      <w:proofErr w:type="spellStart"/>
+      <w:r>
+        <w:t>NeufBox</w:t>
+      </w:r>
+      <w:proofErr w:type="spellEnd"/>
+      <w:r>
+        <w:t xml:space="preserve">, …), vérifiez que celle-ci ne bloque pas les envois des messages </w:t>
+      </w:r>
+      <w:r>
+        <w:t>pour les</w:t>
+      </w:r>
+      <w:r>
+        <w:t xml:space="preserve"> expéditeurs utilis</w:t>
+      </w:r>
+      <w:r>
+        <w:t>an</w:t>
+      </w:r>
+      <w:r>
+        <w:t>t un autre nom de domaine que celui du FAI (</w:t>
+      </w:r>
+      <w:r>
+        <w:t>…</w:t>
+      </w:r>
+      <w:r>
+        <w:t xml:space="preserve">@bbox.fr, </w:t>
+      </w:r>
+      <w:r>
+        <w:t>…</w:t>
+      </w:r>
+      <w:r>
+        <w:t xml:space="preserve">@sfr.fr,…). Une option </w:t>
+      </w:r>
+      <w:r>
+        <w:t xml:space="preserve">est généralement </w:t>
+      </w:r>
+      <w:r>
+        <w:t>présente dans l’interface de</w:t>
+      </w:r>
+      <w:r>
+        <w:t xml:space="preserve"> configuration de</w:t>
+      </w:r>
+      <w:r>
+        <w:t xml:space="preserve"> votre </w:t>
+      </w:r>
+      <w:r>
+        <w:t>B</w:t>
+      </w:r>
+      <w:r>
+        <w:t>ox.</w:t>
+      </w:r>
+    </w:p>
     <w:sectPr>
       <w:footerReference w:type="default" r:id="rId11"/>
       <w:pgSz w:w="11906" w:h="16838"/>
@@ -7663,6 +8073,119 @@
     </w:lvl>
   </w:abstractNum>
   <w:abstractNum w:abstractNumId="14">
+    <w:nsid w:val="344F7570"/>
+    <w:multiLevelType w:val="hybridMultilevel"/>
+    <w:tmpl w:val="28D03BB0"/>
+    <w:lvl w:ilvl="0" w:tplc="040C0001">
+      <w:start w:val="1"/>
+      <w:numFmt w:val="bullet"/>
+      <w:lvlText w:val=""/>
+      <w:lvlJc w:val="left"/>
+      <w:pPr>
+        <w:ind w:left="720" w:hanging="360"/>
+      </w:pPr>
+      <w:rPr>
+        <w:rFonts w:ascii="Symbol" w:hAnsi="Symbol" w:hint="default"/>
+      </w:rPr>
+    </w:lvl>
+    <w:lvl w:ilvl="1" w:tplc="040C0003" w:tentative="1">
+      <w:start w:val="1"/>
+      <w:numFmt w:val="bullet"/>
+      <w:lvlText w:val="o"/>
+      <w:lvlJc w:val="left"/>
+      <w:pPr>
+        <w:ind w:left="1440" w:hanging="360"/>
+      </w:pPr>
+      <w:rPr>
+        <w:rFonts w:ascii="Courier New" w:hAnsi="Courier New" w:cs="Courier New" w:hint="default"/>
+      </w:rPr>
+    </w:lvl>
+    <w:lvl w:ilvl="2" w:tplc="040C0005" w:tentative="1">
+      <w:start w:val="1"/>
+      <w:numFmt w:val="bullet"/>
+      <w:lvlText w:val=""/>
+      <w:lvlJc w:val="left"/>
+      <w:pPr>
+        <w:ind w:left="2160" w:hanging="360"/>
+      </w:pPr>
+      <w:rPr>
+        <w:rFonts w:ascii="Wingdings" w:hAnsi="Wingdings" w:hint="default"/>
+      </w:rPr>
+    </w:lvl>
+    <w:lvl w:ilvl="3" w:tplc="040C0001" w:tentative="1">
+      <w:start w:val="1"/>
+      <w:numFmt w:val="bullet"/>
+      <w:lvlText w:val=""/>
+      <w:lvlJc w:val="left"/>
+      <w:pPr>
+        <w:ind w:left="2880" w:hanging="360"/>
+      </w:pPr>
+      <w:rPr>
+        <w:rFonts w:ascii="Symbol" w:hAnsi="Symbol" w:hint="default"/>
+      </w:rPr>
+    </w:lvl>
+    <w:lvl w:ilvl="4" w:tplc="040C0003" w:tentative="1">
+      <w:start w:val="1"/>
+      <w:numFmt w:val="bullet"/>
+      <w:lvlText w:val="o"/>
+      <w:lvlJc w:val="left"/>
+      <w:pPr>
+        <w:ind w:left="3600" w:hanging="360"/>
+      </w:pPr>
+      <w:rPr>
+        <w:rFonts w:ascii="Courier New" w:hAnsi="Courier New" w:cs="Courier New" w:hint="default"/>
+      </w:rPr>
+    </w:lvl>
+    <w:lvl w:ilvl="5" w:tplc="040C0005" w:tentative="1">
+      <w:start w:val="1"/>
+      <w:numFmt w:val="bullet"/>
+      <w:lvlText w:val=""/>
+      <w:lvlJc w:val="left"/>
+      <w:pPr>
+        <w:ind w:left="4320" w:hanging="360"/>
+      </w:pPr>
+      <w:rPr>
+        <w:rFonts w:ascii="Wingdings" w:hAnsi="Wingdings" w:hint="default"/>
+      </w:rPr>
+    </w:lvl>
+    <w:lvl w:ilvl="6" w:tplc="040C0001" w:tentative="1">
+      <w:start w:val="1"/>
+      <w:numFmt w:val="bullet"/>
+      <w:lvlText w:val=""/>
+      <w:lvlJc w:val="left"/>
+      <w:pPr>
+        <w:ind w:left="5040" w:hanging="360"/>
+      </w:pPr>
+      <w:rPr>
+        <w:rFonts w:ascii="Symbol" w:hAnsi="Symbol" w:hint="default"/>
+      </w:rPr>
+    </w:lvl>
+    <w:lvl w:ilvl="7" w:tplc="040C0003" w:tentative="1">
+      <w:start w:val="1"/>
+      <w:numFmt w:val="bullet"/>
+      <w:lvlText w:val="o"/>
+      <w:lvlJc w:val="left"/>
+      <w:pPr>
+        <w:ind w:left="5760" w:hanging="360"/>
+      </w:pPr>
+      <w:rPr>
+        <w:rFonts w:ascii="Courier New" w:hAnsi="Courier New" w:cs="Courier New" w:hint="default"/>
+      </w:rPr>
+    </w:lvl>
+    <w:lvl w:ilvl="8" w:tplc="040C0005" w:tentative="1">
+      <w:start w:val="1"/>
+      <w:numFmt w:val="bullet"/>
+      <w:lvlText w:val=""/>
+      <w:lvlJc w:val="left"/>
+      <w:pPr>
+        <w:ind w:left="6480" w:hanging="360"/>
+      </w:pPr>
+      <w:rPr>
+        <w:rFonts w:ascii="Wingdings" w:hAnsi="Wingdings" w:hint="default"/>
+      </w:rPr>
+    </w:lvl>
+  </w:abstractNum>
+  <w:abstractNum w:abstractNumId="15">
     <w:nsid w:val="35635A4A"/>
     <w:multiLevelType w:val="hybridMultilevel"/>
     <w:tmpl w:val="54BE6F78"/>
@@ -7752,7 +8275,7 @@
       </w:pPr>
     </w:lvl>
   </w:abstractNum>
-  <w:abstractNum w:abstractNumId="15">
+  <w:abstractNum w:abstractNumId="16">
     <w:nsid w:val="36547C64"/>
     <w:multiLevelType w:val="hybridMultilevel"/>
     <w:tmpl w:val="BCD2536E"/>
@@ -7865,7 +8388,7 @@
       </w:rPr>
     </w:lvl>
   </w:abstractNum>
-  <w:abstractNum w:abstractNumId="16">
+  <w:abstractNum w:abstractNumId="17">
     <w:nsid w:val="387E03DC"/>
     <w:multiLevelType w:val="hybridMultilevel"/>
     <w:tmpl w:val="8D34692E"/>
@@ -7978,7 +8501,7 @@
       </w:rPr>
     </w:lvl>
   </w:abstractNum>
-  <w:abstractNum w:abstractNumId="17">
+  <w:abstractNum w:abstractNumId="18">
     <w:nsid w:val="391E6015"/>
     <w:multiLevelType w:val="hybridMultilevel"/>
     <w:tmpl w:val="8A88E98C"/>
@@ -8091,7 +8614,7 @@
       </w:rPr>
     </w:lvl>
   </w:abstractNum>
-  <w:abstractNum w:abstractNumId="18">
+  <w:abstractNum w:abstractNumId="19">
     <w:nsid w:val="48231BC3"/>
     <w:multiLevelType w:val="hybridMultilevel"/>
     <w:tmpl w:val="083C4024"/>
@@ -8182,7 +8705,7 @@
       </w:pPr>
     </w:lvl>
   </w:abstractNum>
-  <w:abstractNum w:abstractNumId="19">
+  <w:abstractNum w:abstractNumId="20">
     <w:nsid w:val="4E9A3679"/>
     <w:multiLevelType w:val="hybridMultilevel"/>
     <w:tmpl w:val="E73EF59C"/>
@@ -8295,7 +8818,7 @@
       </w:rPr>
     </w:lvl>
   </w:abstractNum>
-  <w:abstractNum w:abstractNumId="20">
+  <w:abstractNum w:abstractNumId="21">
     <w:nsid w:val="51642D04"/>
     <w:multiLevelType w:val="hybridMultilevel"/>
     <w:tmpl w:val="0FB01794"/>
@@ -8384,7 +8907,7 @@
       </w:pPr>
     </w:lvl>
   </w:abstractNum>
-  <w:abstractNum w:abstractNumId="21">
+  <w:abstractNum w:abstractNumId="22">
     <w:nsid w:val="530700A6"/>
     <w:multiLevelType w:val="hybridMultilevel"/>
     <w:tmpl w:val="30768794"/>
@@ -8470,7 +8993,7 @@
       </w:pPr>
     </w:lvl>
   </w:abstractNum>
-  <w:abstractNum w:abstractNumId="22">
+  <w:abstractNum w:abstractNumId="23">
     <w:nsid w:val="55B005CD"/>
     <w:multiLevelType w:val="hybridMultilevel"/>
     <w:tmpl w:val="29AC2928"/>
@@ -8561,7 +9084,7 @@
       </w:pPr>
     </w:lvl>
   </w:abstractNum>
-  <w:abstractNum w:abstractNumId="23">
+  <w:abstractNum w:abstractNumId="24">
     <w:nsid w:val="5FB02F2D"/>
     <w:multiLevelType w:val="hybridMultilevel"/>
     <w:tmpl w:val="0F1E5A76"/>
@@ -8674,7 +9197,7 @@
       </w:rPr>
     </w:lvl>
   </w:abstractNum>
-  <w:abstractNum w:abstractNumId="24">
+  <w:abstractNum w:abstractNumId="25">
     <w:nsid w:val="72754D81"/>
     <w:multiLevelType w:val="hybridMultilevel"/>
     <w:tmpl w:val="F2D67B14"/>
@@ -8763,7 +9286,7 @@
       </w:pPr>
     </w:lvl>
   </w:abstractNum>
-  <w:abstractNum w:abstractNumId="25">
+  <w:abstractNum w:abstractNumId="26">
     <w:nsid w:val="7AB95130"/>
     <w:multiLevelType w:val="hybridMultilevel"/>
     <w:tmpl w:val="083C4024"/>
@@ -8854,7 +9377,7 @@
       </w:pPr>
     </w:lvl>
   </w:abstractNum>
-  <w:abstractNum w:abstractNumId="26">
+  <w:abstractNum w:abstractNumId="27">
     <w:nsid w:val="7DF16462"/>
     <w:multiLevelType w:val="hybridMultilevel"/>
     <w:tmpl w:val="C546B2E2"/>
@@ -8975,16 +9498,16 @@
     <w:abstractNumId w:val="0"/>
   </w:num>
   <w:num w:numId="3">
-    <w:abstractNumId w:val="26"/>
+    <w:abstractNumId w:val="27"/>
   </w:num>
   <w:num w:numId="4">
-    <w:abstractNumId w:val="17"/>
+    <w:abstractNumId w:val="18"/>
   </w:num>
   <w:num w:numId="5">
-    <w:abstractNumId w:val="20"/>
+    <w:abstractNumId w:val="21"/>
   </w:num>
   <w:num w:numId="6">
-    <w:abstractNumId w:val="21"/>
+    <w:abstractNumId w:val="22"/>
   </w:num>
   <w:num w:numId="7">
     <w:abstractNumId w:val="7"/>
@@ -8993,16 +9516,16 @@
     <w:abstractNumId w:val="8"/>
   </w:num>
   <w:num w:numId="9">
-    <w:abstractNumId w:val="15"/>
+    <w:abstractNumId w:val="16"/>
   </w:num>
   <w:num w:numId="10">
-    <w:abstractNumId w:val="23"/>
+    <w:abstractNumId w:val="24"/>
   </w:num>
   <w:num w:numId="11">
     <w:abstractNumId w:val="5"/>
   </w:num>
   <w:num w:numId="12">
-    <w:abstractNumId w:val="19"/>
+    <w:abstractNumId w:val="20"/>
   </w:num>
   <w:num w:numId="13">
     <w:abstractNumId w:val="6"/>
@@ -9014,7 +9537,7 @@
     <w:abstractNumId w:val="11"/>
   </w:num>
   <w:num w:numId="16">
-    <w:abstractNumId w:val="16"/>
+    <w:abstractNumId w:val="17"/>
   </w:num>
   <w:num w:numId="17">
     <w:abstractNumId w:val="13"/>
@@ -9029,25 +9552,28 @@
     <w:abstractNumId w:val="9"/>
   </w:num>
   <w:num w:numId="21">
-    <w:abstractNumId w:val="22"/>
+    <w:abstractNumId w:val="23"/>
   </w:num>
   <w:num w:numId="22">
-    <w:abstractNumId w:val="14"/>
+    <w:abstractNumId w:val="15"/>
   </w:num>
   <w:num w:numId="23">
-    <w:abstractNumId w:val="18"/>
+    <w:abstractNumId w:val="19"/>
   </w:num>
   <w:num w:numId="24">
-    <w:abstractNumId w:val="25"/>
+    <w:abstractNumId w:val="26"/>
   </w:num>
   <w:num w:numId="25">
     <w:abstractNumId w:val="4"/>
   </w:num>
   <w:num w:numId="26">
-    <w:abstractNumId w:val="24"/>
+    <w:abstractNumId w:val="25"/>
   </w:num>
   <w:num w:numId="27">
     <w:abstractNumId w:val="2"/>
+  </w:num>
+  <w:num w:numId="28">
+    <w:abstractNumId w:val="14"/>
   </w:num>
   <w:numIdMacAtCleanup w:val="12"/>
 </w:numbering>
@@ -11436,7 +11962,7 @@
 </file>
 
 <file path=customXml/itemProps2.xml><?xml version="1.0" encoding="utf-8"?>
-<ds:datastoreItem xmlns:ds="http://schemas.openxmlformats.org/officeDocument/2006/customXml" ds:itemID="{DB537F3F-47AF-4135-969A-322297308EB5}">
+<ds:datastoreItem xmlns:ds="http://schemas.openxmlformats.org/officeDocument/2006/customXml" ds:itemID="{E9CBD562-86AC-46FC-A7B1-6DEA6DE5F8E1}">
   <ds:schemaRefs>
     <ds:schemaRef ds:uri="http://schemas.openxmlformats.org/officeDocument/2006/bibliography"/>
   </ds:schemaRefs>

</xml_diff>

<commit_message>
important adds to UI and fonctionnality
</commit_message>
<xml_diff>
--- a/documents/dossier technique.docx
+++ b/documents/dossier technique.docx
@@ -412,7 +412,7 @@
               <w:noProof/>
             </w:rPr>
             <w:pict>
-              <v:group id="_x0000_s1053" style="position:absolute;margin-left:4548.1pt;margin-top:0;width:264.55pt;height:690.65pt;z-index:251660288;mso-position-horizontal:right;mso-position-horizontal-relative:page;mso-position-vertical:bottom;mso-position-vertical-relative:page" coordorigin="5531,1258" coordsize="5291,13813">
+              <v:group id="_x0000_s1053" style="position:absolute;margin-left:4761.45pt;margin-top:0;width:264.55pt;height:690.65pt;z-index:251660288;mso-position-horizontal:right;mso-position-horizontal-relative:page;mso-position-vertical:bottom;mso-position-vertical-relative:page" coordorigin="5531,1258" coordsize="5291,13813">
                 <v:shape id="_x0000_s1054" type="#_x0000_t32" style="position:absolute;left:6519;top:1258;width:4303;height:10040;flip:x" o:connectortype="straight" strokecolor="#a7bfde [1620]"/>
                 <v:group id="_x0000_s1055" style="position:absolute;left:5531;top:9226;width:5291;height:5845" coordorigin="5531,9226" coordsize="5291,5845">
                   <v:shape id="_x0000_s1056" style="position:absolute;left:5531;top:9226;width:5291;height:5845;mso-position-horizontal-relative:text;mso-position-vertical-relative:text;mso-width-relative:page;mso-height-relative:page" coordsize="6418,6670" path="m6418,1185r,5485l1809,6669c974,5889,,3958,1407,1987hfc2830,,5591,411,6418,1185haxe" fillcolor="#a7bfde [1620]" stroked="f">
@@ -485,7 +485,7 @@
           <w:r>
             <w:fldChar w:fldCharType="separate"/>
           </w:r>
-          <w:hyperlink w:anchor="_Toc347991491" w:history="1">
+          <w:hyperlink w:anchor="_Toc348617853" w:history="1">
             <w:r>
               <w:rPr>
                 <w:rStyle w:val="Lienhypertexte"/>
@@ -512,7 +512,7 @@
                 <w:noProof/>
                 <w:webHidden/>
               </w:rPr>
-              <w:instrText xml:space="preserve"> PAGEREF _Toc347991491 \h </w:instrText>
+              <w:instrText xml:space="preserve"> PAGEREF _Toc348617853 \h </w:instrText>
             </w:r>
             <w:r>
               <w:rPr>
@@ -555,7 +555,7 @@
               <w:lang w:eastAsia="fr-FR"/>
             </w:rPr>
           </w:pPr>
-          <w:hyperlink w:anchor="_Toc347991492" w:history="1">
+          <w:hyperlink w:anchor="_Toc348617854" w:history="1">
             <w:r>
               <w:rPr>
                 <w:rStyle w:val="Lienhypertexte"/>
@@ -582,7 +582,7 @@
                 <w:noProof/>
                 <w:webHidden/>
               </w:rPr>
-              <w:instrText xml:space="preserve"> PAGEREF _Toc347991492 \h </w:instrText>
+              <w:instrText xml:space="preserve"> PAGEREF _Toc348617854 \h </w:instrText>
             </w:r>
             <w:r>
               <w:rPr>
@@ -625,7 +625,7 @@
               <w:lang w:eastAsia="fr-FR"/>
             </w:rPr>
           </w:pPr>
-          <w:hyperlink w:anchor="_Toc347991493" w:history="1">
+          <w:hyperlink w:anchor="_Toc348617855" w:history="1">
             <w:r>
               <w:rPr>
                 <w:rStyle w:val="Lienhypertexte"/>
@@ -652,7 +652,7 @@
                 <w:noProof/>
                 <w:webHidden/>
               </w:rPr>
-              <w:instrText xml:space="preserve"> PAGEREF _Toc347991493 \h </w:instrText>
+              <w:instrText xml:space="preserve"> PAGEREF _Toc348617855 \h </w:instrText>
             </w:r>
             <w:r>
               <w:rPr>
@@ -695,7 +695,7 @@
               <w:lang w:eastAsia="fr-FR"/>
             </w:rPr>
           </w:pPr>
-          <w:hyperlink w:anchor="_Toc347991494" w:history="1">
+          <w:hyperlink w:anchor="_Toc348617856" w:history="1">
             <w:r>
               <w:rPr>
                 <w:rStyle w:val="Lienhypertexte"/>
@@ -722,7 +722,7 @@
                 <w:noProof/>
                 <w:webHidden/>
               </w:rPr>
-              <w:instrText xml:space="preserve"> PAGEREF _Toc347991494 \h </w:instrText>
+              <w:instrText xml:space="preserve"> PAGEREF _Toc348617856 \h </w:instrText>
             </w:r>
             <w:r>
               <w:rPr>
@@ -742,7 +742,7 @@
                 <w:noProof/>
                 <w:webHidden/>
               </w:rPr>
-              <w:t>5</w:t>
+              <w:t>6</w:t>
             </w:r>
             <w:r>
               <w:rPr>
@@ -765,7 +765,7 @@
               <w:lang w:eastAsia="fr-FR"/>
             </w:rPr>
           </w:pPr>
-          <w:hyperlink w:anchor="_Toc347991495" w:history="1">
+          <w:hyperlink w:anchor="_Toc348617857" w:history="1">
             <w:r>
               <w:rPr>
                 <w:rStyle w:val="Lienhypertexte"/>
@@ -792,7 +792,7 @@
                 <w:noProof/>
                 <w:webHidden/>
               </w:rPr>
-              <w:instrText xml:space="preserve"> PAGEREF _Toc347991495 \h </w:instrText>
+              <w:instrText xml:space="preserve"> PAGEREF _Toc348617857 \h </w:instrText>
             </w:r>
             <w:r>
               <w:rPr>
@@ -812,7 +812,7 @@
                 <w:noProof/>
                 <w:webHidden/>
               </w:rPr>
-              <w:t>6</w:t>
+              <w:t>7</w:t>
             </w:r>
             <w:r>
               <w:rPr>
@@ -835,7 +835,7 @@
               <w:lang w:eastAsia="fr-FR"/>
             </w:rPr>
           </w:pPr>
-          <w:hyperlink w:anchor="_Toc347991496" w:history="1">
+          <w:hyperlink w:anchor="_Toc348617858" w:history="1">
             <w:r>
               <w:rPr>
                 <w:rStyle w:val="Lienhypertexte"/>
@@ -862,7 +862,7 @@
                 <w:noProof/>
                 <w:webHidden/>
               </w:rPr>
-              <w:instrText xml:space="preserve"> PAGEREF _Toc347991496 \h </w:instrText>
+              <w:instrText xml:space="preserve"> PAGEREF _Toc348617858 \h </w:instrText>
             </w:r>
             <w:r>
               <w:rPr>
@@ -882,7 +882,7 @@
                 <w:noProof/>
                 <w:webHidden/>
               </w:rPr>
-              <w:t>6</w:t>
+              <w:t>7</w:t>
             </w:r>
             <w:r>
               <w:rPr>
@@ -905,7 +905,7 @@
               <w:lang w:eastAsia="fr-FR"/>
             </w:rPr>
           </w:pPr>
-          <w:hyperlink w:anchor="_Toc347991497" w:history="1">
+          <w:hyperlink w:anchor="_Toc348617859" w:history="1">
             <w:r>
               <w:rPr>
                 <w:rStyle w:val="Lienhypertexte"/>
@@ -932,7 +932,7 @@
                 <w:noProof/>
                 <w:webHidden/>
               </w:rPr>
-              <w:instrText xml:space="preserve"> PAGEREF _Toc347991497 \h </w:instrText>
+              <w:instrText xml:space="preserve"> PAGEREF _Toc348617859 \h </w:instrText>
             </w:r>
             <w:r>
               <w:rPr>
@@ -952,7 +952,7 @@
                 <w:noProof/>
                 <w:webHidden/>
               </w:rPr>
-              <w:t>6</w:t>
+              <w:t>7</w:t>
             </w:r>
             <w:r>
               <w:rPr>
@@ -975,7 +975,7 @@
               <w:lang w:eastAsia="fr-FR"/>
             </w:rPr>
           </w:pPr>
-          <w:hyperlink w:anchor="_Toc347991498" w:history="1">
+          <w:hyperlink w:anchor="_Toc348617860" w:history="1">
             <w:r>
               <w:rPr>
                 <w:rStyle w:val="Lienhypertexte"/>
@@ -1002,7 +1002,7 @@
                 <w:noProof/>
                 <w:webHidden/>
               </w:rPr>
-              <w:instrText xml:space="preserve"> PAGEREF _Toc347991498 \h </w:instrText>
+              <w:instrText xml:space="preserve"> PAGEREF _Toc348617860 \h </w:instrText>
             </w:r>
             <w:r>
               <w:rPr>
@@ -1022,7 +1022,7 @@
                 <w:noProof/>
                 <w:webHidden/>
               </w:rPr>
-              <w:t>7</w:t>
+              <w:t>8</w:t>
             </w:r>
             <w:r>
               <w:rPr>
@@ -1045,7 +1045,7 @@
               <w:lang w:eastAsia="fr-FR"/>
             </w:rPr>
           </w:pPr>
-          <w:hyperlink w:anchor="_Toc347991499" w:history="1">
+          <w:hyperlink w:anchor="_Toc348617861" w:history="1">
             <w:r>
               <w:rPr>
                 <w:rStyle w:val="Lienhypertexte"/>
@@ -1072,7 +1072,7 @@
                 <w:noProof/>
                 <w:webHidden/>
               </w:rPr>
-              <w:instrText xml:space="preserve"> PAGEREF _Toc347991499 \h </w:instrText>
+              <w:instrText xml:space="preserve"> PAGEREF _Toc348617861 \h </w:instrText>
             </w:r>
             <w:r>
               <w:rPr>
@@ -1092,7 +1092,7 @@
                 <w:noProof/>
                 <w:webHidden/>
               </w:rPr>
-              <w:t>7</w:t>
+              <w:t>8</w:t>
             </w:r>
             <w:r>
               <w:rPr>
@@ -1115,7 +1115,7 @@
               <w:lang w:eastAsia="fr-FR"/>
             </w:rPr>
           </w:pPr>
-          <w:hyperlink w:anchor="_Toc347991500" w:history="1">
+          <w:hyperlink w:anchor="_Toc348617862" w:history="1">
             <w:r>
               <w:rPr>
                 <w:rStyle w:val="Lienhypertexte"/>
@@ -1143,7 +1143,7 @@
                 <w:noProof/>
                 <w:webHidden/>
               </w:rPr>
-              <w:instrText xml:space="preserve"> PAGEREF _Toc347991500 \h </w:instrText>
+              <w:instrText xml:space="preserve"> PAGEREF _Toc348617862 \h </w:instrText>
             </w:r>
             <w:r>
               <w:rPr>
@@ -1163,7 +1163,7 @@
                 <w:noProof/>
                 <w:webHidden/>
               </w:rPr>
-              <w:t>7</w:t>
+              <w:t>8</w:t>
             </w:r>
             <w:r>
               <w:rPr>
@@ -1186,7 +1186,7 @@
               <w:lang w:eastAsia="fr-FR"/>
             </w:rPr>
           </w:pPr>
-          <w:hyperlink w:anchor="_Toc347991501" w:history="1">
+          <w:hyperlink w:anchor="_Toc348617863" w:history="1">
             <w:r>
               <w:rPr>
                 <w:rStyle w:val="Lienhypertexte"/>
@@ -1213,7 +1213,7 @@
                 <w:noProof/>
                 <w:webHidden/>
               </w:rPr>
-              <w:instrText xml:space="preserve"> PAGEREF _Toc347991501 \h </w:instrText>
+              <w:instrText xml:space="preserve"> PAGEREF _Toc348617863 \h </w:instrText>
             </w:r>
             <w:r>
               <w:rPr>
@@ -1233,7 +1233,7 @@
                 <w:noProof/>
                 <w:webHidden/>
               </w:rPr>
-              <w:t>7</w:t>
+              <w:t>8</w:t>
             </w:r>
             <w:r>
               <w:rPr>
@@ -1256,7 +1256,7 @@
               <w:lang w:eastAsia="fr-FR"/>
             </w:rPr>
           </w:pPr>
-          <w:hyperlink w:anchor="_Toc347991502" w:history="1">
+          <w:hyperlink w:anchor="_Toc348617864" w:history="1">
             <w:r>
               <w:rPr>
                 <w:rStyle w:val="Lienhypertexte"/>
@@ -1283,7 +1283,7 @@
                 <w:noProof/>
                 <w:webHidden/>
               </w:rPr>
-              <w:instrText xml:space="preserve"> PAGEREF _Toc347991502 \h </w:instrText>
+              <w:instrText xml:space="preserve"> PAGEREF _Toc348617864 \h </w:instrText>
             </w:r>
             <w:r>
               <w:rPr>
@@ -1303,7 +1303,7 @@
                 <w:noProof/>
                 <w:webHidden/>
               </w:rPr>
-              <w:t>8</w:t>
+              <w:t>9</w:t>
             </w:r>
             <w:r>
               <w:rPr>
@@ -1326,7 +1326,7 @@
               <w:lang w:eastAsia="fr-FR"/>
             </w:rPr>
           </w:pPr>
-          <w:hyperlink w:anchor="_Toc347991503" w:history="1">
+          <w:hyperlink w:anchor="_Toc348617865" w:history="1">
             <w:r>
               <w:rPr>
                 <w:rStyle w:val="Lienhypertexte"/>
@@ -1353,7 +1353,7 @@
                 <w:noProof/>
                 <w:webHidden/>
               </w:rPr>
-              <w:instrText xml:space="preserve"> PAGEREF _Toc347991503 \h </w:instrText>
+              <w:instrText xml:space="preserve"> PAGEREF _Toc348617865 \h </w:instrText>
             </w:r>
             <w:r>
               <w:rPr>
@@ -1373,7 +1373,7 @@
                 <w:noProof/>
                 <w:webHidden/>
               </w:rPr>
-              <w:t>8</w:t>
+              <w:t>9</w:t>
             </w:r>
             <w:r>
               <w:rPr>
@@ -1396,7 +1396,7 @@
               <w:lang w:eastAsia="fr-FR"/>
             </w:rPr>
           </w:pPr>
-          <w:hyperlink w:anchor="_Toc347991504" w:history="1">
+          <w:hyperlink w:anchor="_Toc348617866" w:history="1">
             <w:r>
               <w:rPr>
                 <w:rStyle w:val="Lienhypertexte"/>
@@ -1423,7 +1423,7 @@
                 <w:noProof/>
                 <w:webHidden/>
               </w:rPr>
-              <w:instrText xml:space="preserve"> PAGEREF _Toc347991504 \h </w:instrText>
+              <w:instrText xml:space="preserve"> PAGEREF _Toc348617866 \h </w:instrText>
             </w:r>
             <w:r>
               <w:rPr>
@@ -1443,7 +1443,7 @@
                 <w:noProof/>
                 <w:webHidden/>
               </w:rPr>
-              <w:t>8</w:t>
+              <w:t>9</w:t>
             </w:r>
             <w:r>
               <w:rPr>
@@ -1466,7 +1466,7 @@
               <w:lang w:eastAsia="fr-FR"/>
             </w:rPr>
           </w:pPr>
-          <w:hyperlink w:anchor="_Toc347991505" w:history="1">
+          <w:hyperlink w:anchor="_Toc348617867" w:history="1">
             <w:r>
               <w:rPr>
                 <w:rStyle w:val="Lienhypertexte"/>
@@ -1493,7 +1493,7 @@
                 <w:noProof/>
                 <w:webHidden/>
               </w:rPr>
-              <w:instrText xml:space="preserve"> PAGEREF _Toc347991505 \h </w:instrText>
+              <w:instrText xml:space="preserve"> PAGEREF _Toc348617867 \h </w:instrText>
             </w:r>
             <w:r>
               <w:rPr>
@@ -1513,7 +1513,7 @@
                 <w:noProof/>
                 <w:webHidden/>
               </w:rPr>
-              <w:t>9</w:t>
+              <w:t>10</w:t>
             </w:r>
             <w:r>
               <w:rPr>
@@ -1536,13 +1536,13 @@
               <w:lang w:eastAsia="fr-FR"/>
             </w:rPr>
           </w:pPr>
-          <w:hyperlink w:anchor="_Toc347991506" w:history="1">
+          <w:hyperlink w:anchor="_Toc348617868" w:history="1">
             <w:r>
               <w:rPr>
                 <w:rStyle w:val="Lienhypertexte"/>
                 <w:noProof/>
               </w:rPr>
-              <w:t>Envoi un message</w:t>
+              <w:t>Envoyer un message</w:t>
             </w:r>
             <w:r>
               <w:rPr>
@@ -1563,7 +1563,7 @@
                 <w:noProof/>
                 <w:webHidden/>
               </w:rPr>
-              <w:instrText xml:space="preserve"> PAGEREF _Toc347991506 \h </w:instrText>
+              <w:instrText xml:space="preserve"> PAGEREF _Toc348617868 \h </w:instrText>
             </w:r>
             <w:r>
               <w:rPr>
@@ -1583,7 +1583,7 @@
                 <w:noProof/>
                 <w:webHidden/>
               </w:rPr>
-              <w:t>10</w:t>
+              <w:t>11</w:t>
             </w:r>
             <w:r>
               <w:rPr>
@@ -1606,7 +1606,7 @@
               <w:lang w:eastAsia="fr-FR"/>
             </w:rPr>
           </w:pPr>
-          <w:hyperlink w:anchor="_Toc347991507" w:history="1">
+          <w:hyperlink w:anchor="_Toc348617869" w:history="1">
             <w:r>
               <w:rPr>
                 <w:rStyle w:val="Lienhypertexte"/>
@@ -1633,7 +1633,7 @@
                 <w:noProof/>
                 <w:webHidden/>
               </w:rPr>
-              <w:instrText xml:space="preserve"> PAGEREF _Toc347991507 \h </w:instrText>
+              <w:instrText xml:space="preserve"> PAGEREF _Toc348617869 \h </w:instrText>
             </w:r>
             <w:r>
               <w:rPr>
@@ -1653,7 +1653,7 @@
                 <w:noProof/>
                 <w:webHidden/>
               </w:rPr>
-              <w:t>11</w:t>
+              <w:t>12</w:t>
             </w:r>
             <w:r>
               <w:rPr>
@@ -1676,7 +1676,7 @@
               <w:lang w:eastAsia="fr-FR"/>
             </w:rPr>
           </w:pPr>
-          <w:hyperlink w:anchor="_Toc347991508" w:history="1">
+          <w:hyperlink w:anchor="_Toc348617870" w:history="1">
             <w:r>
               <w:rPr>
                 <w:rStyle w:val="Lienhypertexte"/>
@@ -1703,7 +1703,7 @@
                 <w:noProof/>
                 <w:webHidden/>
               </w:rPr>
-              <w:instrText xml:space="preserve"> PAGEREF _Toc347991508 \h </w:instrText>
+              <w:instrText xml:space="preserve"> PAGEREF _Toc348617870 \h </w:instrText>
             </w:r>
             <w:r>
               <w:rPr>
@@ -1723,7 +1723,7 @@
                 <w:noProof/>
                 <w:webHidden/>
               </w:rPr>
-              <w:t>11</w:t>
+              <w:t>12</w:t>
             </w:r>
             <w:r>
               <w:rPr>
@@ -1746,7 +1746,7 @@
               <w:lang w:eastAsia="fr-FR"/>
             </w:rPr>
           </w:pPr>
-          <w:hyperlink w:anchor="_Toc347991509" w:history="1">
+          <w:hyperlink w:anchor="_Toc348617871" w:history="1">
             <w:r>
               <w:rPr>
                 <w:rStyle w:val="Lienhypertexte"/>
@@ -1773,7 +1773,7 @@
                 <w:noProof/>
                 <w:webHidden/>
               </w:rPr>
-              <w:instrText xml:space="preserve"> PAGEREF _Toc347991509 \h </w:instrText>
+              <w:instrText xml:space="preserve"> PAGEREF _Toc348617871 \h </w:instrText>
             </w:r>
             <w:r>
               <w:rPr>
@@ -1793,7 +1793,7 @@
                 <w:noProof/>
                 <w:webHidden/>
               </w:rPr>
-              <w:t>11</w:t>
+              <w:t>12</w:t>
             </w:r>
             <w:r>
               <w:rPr>
@@ -1816,7 +1816,7 @@
               <w:lang w:eastAsia="fr-FR"/>
             </w:rPr>
           </w:pPr>
-          <w:hyperlink w:anchor="_Toc347991510" w:history="1">
+          <w:hyperlink w:anchor="_Toc348617872" w:history="1">
             <w:r>
               <w:rPr>
                 <w:rStyle w:val="Lienhypertexte"/>
@@ -1843,7 +1843,7 @@
                 <w:noProof/>
                 <w:webHidden/>
               </w:rPr>
-              <w:instrText xml:space="preserve"> PAGEREF _Toc347991510 \h </w:instrText>
+              <w:instrText xml:space="preserve"> PAGEREF _Toc348617872 \h </w:instrText>
             </w:r>
             <w:r>
               <w:rPr>
@@ -1863,7 +1863,7 @@
                 <w:noProof/>
                 <w:webHidden/>
               </w:rPr>
-              <w:t>11</w:t>
+              <w:t>12</w:t>
             </w:r>
             <w:r>
               <w:rPr>
@@ -1886,7 +1886,7 @@
               <w:lang w:eastAsia="fr-FR"/>
             </w:rPr>
           </w:pPr>
-          <w:hyperlink w:anchor="_Toc347991511" w:history="1">
+          <w:hyperlink w:anchor="_Toc348617873" w:history="1">
             <w:r>
               <w:rPr>
                 <w:rStyle w:val="Lienhypertexte"/>
@@ -1913,7 +1913,7 @@
                 <w:noProof/>
                 <w:webHidden/>
               </w:rPr>
-              <w:instrText xml:space="preserve"> PAGEREF _Toc347991511 \h </w:instrText>
+              <w:instrText xml:space="preserve"> PAGEREF _Toc348617873 \h </w:instrText>
             </w:r>
             <w:r>
               <w:rPr>
@@ -1933,7 +1933,7 @@
                 <w:noProof/>
                 <w:webHidden/>
               </w:rPr>
-              <w:t>11</w:t>
+              <w:t>12</w:t>
             </w:r>
             <w:r>
               <w:rPr>
@@ -1956,13 +1956,13 @@
               <w:lang w:eastAsia="fr-FR"/>
             </w:rPr>
           </w:pPr>
-          <w:hyperlink w:anchor="_Toc347991512" w:history="1">
+          <w:hyperlink w:anchor="_Toc348617874" w:history="1">
             <w:r>
               <w:rPr>
                 <w:rStyle w:val="Lienhypertexte"/>
                 <w:noProof/>
               </w:rPr>
-              <w:t>Paramètres</w:t>
+              <w:t>Paramètres de configuration</w:t>
             </w:r>
             <w:r>
               <w:rPr>
@@ -1983,7 +1983,7 @@
                 <w:noProof/>
                 <w:webHidden/>
               </w:rPr>
-              <w:instrText xml:space="preserve"> PAGEREF _Toc347991512 \h </w:instrText>
+              <w:instrText xml:space="preserve"> PAGEREF _Toc348617874 \h </w:instrText>
             </w:r>
             <w:r>
               <w:rPr>
@@ -2003,7 +2003,7 @@
                 <w:noProof/>
                 <w:webHidden/>
               </w:rPr>
-              <w:t>12</w:t>
+              <w:t>13</w:t>
             </w:r>
             <w:r>
               <w:rPr>
@@ -2026,7 +2026,7 @@
               <w:lang w:eastAsia="fr-FR"/>
             </w:rPr>
           </w:pPr>
-          <w:hyperlink w:anchor="_Toc347991513" w:history="1">
+          <w:hyperlink w:anchor="_Toc348617875" w:history="1">
             <w:r>
               <w:rPr>
                 <w:rStyle w:val="Lienhypertexte"/>
@@ -2053,7 +2053,7 @@
                 <w:noProof/>
                 <w:webHidden/>
               </w:rPr>
-              <w:instrText xml:space="preserve"> PAGEREF _Toc347991513 \h </w:instrText>
+              <w:instrText xml:space="preserve"> PAGEREF _Toc348617875 \h </w:instrText>
             </w:r>
             <w:r>
               <w:rPr>
@@ -2073,7 +2073,147 @@
                 <w:noProof/>
                 <w:webHidden/>
               </w:rPr>
-              <w:t>13</w:t>
+              <w:t>14</w:t>
+            </w:r>
+            <w:r>
+              <w:rPr>
+                <w:noProof/>
+                <w:webHidden/>
+              </w:rPr>
+              <w:fldChar w:fldCharType="end"/>
+            </w:r>
+          </w:hyperlink>
+        </w:p>
+        <w:p>
+          <w:pPr>
+            <w:pStyle w:val="TM1"/>
+            <w:tabs>
+              <w:tab w:val="right" w:leader="dot" w:pos="9062"/>
+            </w:tabs>
+            <w:rPr>
+              <w:rFonts w:eastAsiaTheme="minorEastAsia"/>
+              <w:noProof/>
+              <w:lang w:eastAsia="fr-FR"/>
+            </w:rPr>
+          </w:pPr>
+          <w:hyperlink w:anchor="_Toc348617876" w:history="1">
+            <w:r>
+              <w:rPr>
+                <w:rStyle w:val="Lienhypertexte"/>
+                <w:noProof/>
+              </w:rPr>
+              <w:t>Dépannage</w:t>
+            </w:r>
+            <w:r>
+              <w:rPr>
+                <w:noProof/>
+                <w:webHidden/>
+              </w:rPr>
+              <w:tab/>
+            </w:r>
+            <w:r>
+              <w:rPr>
+                <w:noProof/>
+                <w:webHidden/>
+              </w:rPr>
+              <w:fldChar w:fldCharType="begin"/>
+            </w:r>
+            <w:r>
+              <w:rPr>
+                <w:noProof/>
+                <w:webHidden/>
+              </w:rPr>
+              <w:instrText xml:space="preserve"> PAGEREF _Toc348617876 \h </w:instrText>
+            </w:r>
+            <w:r>
+              <w:rPr>
+                <w:noProof/>
+                <w:webHidden/>
+              </w:rPr>
+            </w:r>
+            <w:r>
+              <w:rPr>
+                <w:noProof/>
+                <w:webHidden/>
+              </w:rPr>
+              <w:fldChar w:fldCharType="separate"/>
+            </w:r>
+            <w:r>
+              <w:rPr>
+                <w:noProof/>
+                <w:webHidden/>
+              </w:rPr>
+              <w:t>15</w:t>
+            </w:r>
+            <w:r>
+              <w:rPr>
+                <w:noProof/>
+                <w:webHidden/>
+              </w:rPr>
+              <w:fldChar w:fldCharType="end"/>
+            </w:r>
+          </w:hyperlink>
+        </w:p>
+        <w:p>
+          <w:pPr>
+            <w:pStyle w:val="TM2"/>
+            <w:tabs>
+              <w:tab w:val="right" w:leader="dot" w:pos="9062"/>
+            </w:tabs>
+            <w:rPr>
+              <w:rFonts w:eastAsiaTheme="minorEastAsia"/>
+              <w:noProof/>
+              <w:lang w:eastAsia="fr-FR"/>
+            </w:rPr>
+          </w:pPr>
+          <w:hyperlink w:anchor="_Toc348617877" w:history="1">
+            <w:r>
+              <w:rPr>
+                <w:rStyle w:val="Lienhypertexte"/>
+                <w:noProof/>
+              </w:rPr>
+              <w:t>Problème de connexion au server SMTP</w:t>
+            </w:r>
+            <w:r>
+              <w:rPr>
+                <w:noProof/>
+                <w:webHidden/>
+              </w:rPr>
+              <w:tab/>
+            </w:r>
+            <w:r>
+              <w:rPr>
+                <w:noProof/>
+                <w:webHidden/>
+              </w:rPr>
+              <w:fldChar w:fldCharType="begin"/>
+            </w:r>
+            <w:r>
+              <w:rPr>
+                <w:noProof/>
+                <w:webHidden/>
+              </w:rPr>
+              <w:instrText xml:space="preserve"> PAGEREF _Toc348617877 \h </w:instrText>
+            </w:r>
+            <w:r>
+              <w:rPr>
+                <w:noProof/>
+                <w:webHidden/>
+              </w:rPr>
+            </w:r>
+            <w:r>
+              <w:rPr>
+                <w:noProof/>
+                <w:webHidden/>
+              </w:rPr>
+              <w:fldChar w:fldCharType="separate"/>
+            </w:r>
+            <w:r>
+              <w:rPr>
+                <w:noProof/>
+                <w:webHidden/>
+              </w:rPr>
+              <w:t>15</w:t>
             </w:r>
             <w:r>
               <w:rPr>
@@ -2114,7 +2254,7 @@
       <w:pPr>
         <w:pStyle w:val="Titre1"/>
       </w:pPr>
-      <w:bookmarkStart w:id="0" w:name="_Toc347991491"/>
+      <w:bookmarkStart w:id="0" w:name="_Toc348617853"/>
       <w:r>
         <w:lastRenderedPageBreak/>
         <w:t>Introduction</w:t>
@@ -2203,7 +2343,7 @@
       <w:pPr>
         <w:pStyle w:val="Titre1"/>
       </w:pPr>
-      <w:bookmarkStart w:id="1" w:name="_Toc347991492"/>
+      <w:bookmarkStart w:id="1" w:name="_Toc348617854"/>
       <w:r>
         <w:lastRenderedPageBreak/>
         <w:t>Termes</w:t>
@@ -2242,7 +2382,7 @@
       <w:r>
         <w:br w:type="page"/>
       </w:r>
-      <w:bookmarkStart w:id="2" w:name="_Toc347991493"/>
+      <w:bookmarkStart w:id="2" w:name="_Toc348617855"/>
       <w:r>
         <w:lastRenderedPageBreak/>
         <w:t>Environnement</w:t>
@@ -2306,16 +2446,8 @@
         <w:rPr>
           <w:rStyle w:val="Accentuation"/>
         </w:rPr>
-        <w:t>$</w:t>
-      </w:r>
-      <w:proofErr w:type="spellStart"/>
-      <w:r>
-        <w:rPr>
-          <w:rStyle w:val="Accentuation"/>
-        </w:rPr>
-        <w:t>app</w:t>
-      </w:r>
-      <w:proofErr w:type="spellEnd"/>
+        <w:t>$app</w:t>
+      </w:r>
       <w:r>
         <w:t xml:space="preserve"> pour fonctionner normalement</w:t>
       </w:r>
@@ -2326,35 +2458,21 @@
         <w:rPr>
           <w:rStyle w:val="lev"/>
         </w:rPr>
-        <w:t>/</w:t>
-      </w:r>
-      <w:proofErr w:type="spellStart"/>
+        <w:t>/wfw/minimal</w:t>
+      </w:r>
       <w:r>
         <w:rPr>
           <w:rStyle w:val="lev"/>
         </w:rPr>
-        <w:t>wfw</w:t>
-      </w:r>
-      <w:proofErr w:type="spellEnd"/>
+        <w:t xml:space="preserve"> </w:t>
+      </w:r>
+      <w:r>
+        <w:t>du projet</w:t>
+      </w:r>
       <w:r>
         <w:rPr>
           <w:rStyle w:val="lev"/>
         </w:rPr>
-        <w:t>/minimal</w:t>
-      </w:r>
-      <w:r>
-        <w:rPr>
-          <w:rStyle w:val="lev"/>
-        </w:rPr>
-        <w:t xml:space="preserve"> </w:t>
-      </w:r>
-      <w:r>
-        <w:t>du projet</w:t>
-      </w:r>
-      <w:r>
-        <w:rPr>
-          <w:rStyle w:val="lev"/>
-        </w:rPr>
         <w:t xml:space="preserve"> Webframework</w:t>
       </w:r>
       <w:r>
@@ -2363,8 +2481,6 @@
       <w:r>
         <w:t>.</w:t>
       </w:r>
-      <w:bookmarkStart w:id="3" w:name="_GoBack"/>
-      <w:bookmarkEnd w:id="3"/>
     </w:p>
     <w:p>
       <w:pPr>
@@ -2418,14 +2534,12 @@
           <w:b/>
         </w:rPr>
       </w:pPr>
-      <w:proofErr w:type="spellStart"/>
       <w:r>
         <w:rPr>
           <w:b/>
         </w:rPr>
         <w:t>php_fileinfo</w:t>
       </w:r>
-      <w:proofErr w:type="spellEnd"/>
     </w:p>
     <w:p>
       <w:pPr>
@@ -2438,14 +2552,12 @@
           <w:b/>
         </w:rPr>
       </w:pPr>
-      <w:proofErr w:type="spellStart"/>
       <w:r>
         <w:rPr>
           <w:b/>
         </w:rPr>
         <w:t>php_pgsql</w:t>
       </w:r>
-      <w:proofErr w:type="spellEnd"/>
     </w:p>
     <w:p>
       <w:pPr>
@@ -2523,276 +2635,222 @@
       <w:r>
         <w:t xml:space="preserve">développé sous l’environnement </w:t>
       </w:r>
-      <w:proofErr w:type="spellStart"/>
       <w:r>
         <w:rPr>
           <w:rStyle w:val="lev"/>
         </w:rPr>
-        <w:t>NetBeans</w:t>
-      </w:r>
-      <w:proofErr w:type="spellEnd"/>
+        <w:t>NetBeans 7.2.1</w:t>
+      </w:r>
+      <w:r>
+        <w:t xml:space="preserve"> </w:t>
+      </w:r>
+      <w:r>
+        <w:t>avec les</w:t>
+      </w:r>
+      <w:r>
+        <w:t xml:space="preserve"> </w:t>
+      </w:r>
+      <w:r>
+        <w:t>langage</w:t>
+      </w:r>
+      <w:r>
+        <w:t>s</w:t>
+      </w:r>
       <w:r>
         <w:rPr>
           <w:rStyle w:val="lev"/>
         </w:rPr>
-        <w:t xml:space="preserve"> 7.2.1</w:t>
+        <w:t xml:space="preserve"> PHP/Javascript/XHTML</w:t>
+      </w:r>
+      <w:r>
+        <w:rPr>
+          <w:rStyle w:val="lev"/>
+        </w:rPr>
+        <w:t xml:space="preserve"> et SQL</w:t>
+      </w:r>
+      <w:r>
+        <w:rPr>
+          <w:rStyle w:val="lev"/>
+        </w:rPr>
+        <w:t>.</w:t>
+      </w:r>
+    </w:p>
+    <w:p>
+      <w:pPr>
+        <w:pStyle w:val="Sous-titre"/>
+      </w:pPr>
+      <w:r>
+        <w:t>Suivit de version</w:t>
+      </w:r>
+    </w:p>
+    <w:p>
+      <w:r>
+        <w:t xml:space="preserve">L’Utilitaire </w:t>
+      </w:r>
+      <w:r>
+        <w:rPr>
+          <w:rStyle w:val="lev"/>
+        </w:rPr>
+        <w:t>GIT</w:t>
+      </w:r>
+      <w:r>
+        <w:t xml:space="preserve"> est utilisé pour le suivit </w:t>
+      </w:r>
+      <w:r>
+        <w:t>de version</w:t>
+      </w:r>
+      <w:r>
+        <w:t>.</w:t>
+      </w:r>
+      <w:r>
+        <w:t xml:space="preserve"> La branche </w:t>
+      </w:r>
+      <w:r>
+        <w:rPr>
+          <w:rStyle w:val="Accentuation"/>
+        </w:rPr>
+        <w:t>master</w:t>
+      </w:r>
+      <w:r>
+        <w:t xml:space="preserve"> est utilisée pour </w:t>
+      </w:r>
+      <w:r>
+        <w:t xml:space="preserve">contenir </w:t>
+      </w:r>
+      <w:r>
+        <w:t>la dernière version stable</w:t>
+      </w:r>
+      <w:r>
+        <w:t xml:space="preserve"> du projet</w:t>
+      </w:r>
+      <w:r>
+        <w:t>.</w:t>
+      </w:r>
+    </w:p>
+    <w:p>
+      <w:r>
+        <w:rPr>
+          <w:rStyle w:val="lev"/>
+        </w:rPr>
+        <w:t>Utile</w:t>
+      </w:r>
+      <w:r>
+        <w:rPr>
+          <w:rStyle w:val="Accentuation"/>
+        </w:rPr>
+        <w:t> :</w:t>
+      </w:r>
+      <w:r>
+        <w:t xml:space="preserve"> Le script </w:t>
+      </w:r>
+      <w:r>
+        <w:rPr>
+          <w:rStyle w:val="Accentuation"/>
+        </w:rPr>
+        <w:t>archive.sh</w:t>
+      </w:r>
+      <w:r>
+        <w:t xml:space="preserve"> permet de créer une archive </w:t>
+      </w:r>
+      <w:r>
+        <w:t>compressée</w:t>
+      </w:r>
+      <w:r>
+        <w:t xml:space="preserve"> du projet ne contenant que les fichiers impor</w:t>
+      </w:r>
+      <w:r>
+        <w:t>t</w:t>
+      </w:r>
+      <w:r>
+        <w:t>ants. L’archive est stocké</w:t>
+      </w:r>
+      <w:r>
+        <w:t>e</w:t>
+      </w:r>
+      <w:r>
+        <w:t xml:space="preserve"> dans le dossier </w:t>
+      </w:r>
+      <w:r>
+        <w:t>« </w:t>
+      </w:r>
+      <w:r>
+        <w:rPr>
+          <w:rStyle w:val="lev"/>
+        </w:rPr>
+        <w:t>../archives</w:t>
+      </w:r>
+      <w:r>
+        <w:rPr>
+          <w:rStyle w:val="lev"/>
+        </w:rPr>
+        <w:t> »</w:t>
+      </w:r>
+      <w:r>
+        <w:t xml:space="preserve"> et nommé</w:t>
+      </w:r>
+      <w:r>
+        <w:t>e</w:t>
+      </w:r>
+      <w:r>
+        <w:t xml:space="preserve"> automatiquement avec la version </w:t>
+      </w:r>
+      <w:r>
+        <w:t>du projet en</w:t>
+      </w:r>
+      <w:r>
+        <w:t xml:space="preserve"> cours.</w:t>
+      </w:r>
+    </w:p>
+    <w:p>
+      <w:pPr>
+        <w:pStyle w:val="Sous-titre"/>
+      </w:pPr>
+      <w:r>
+        <w:t>Modèle de données</w:t>
+      </w:r>
+    </w:p>
+    <w:p>
+      <w:r>
+        <w:t xml:space="preserve">La conception de la </w:t>
+      </w:r>
+      <w:r>
+        <w:rPr>
+          <w:rStyle w:val="lev"/>
+        </w:rPr>
+        <w:t>base de données</w:t>
+      </w:r>
+      <w:r>
+        <w:t xml:space="preserve"> et du </w:t>
+      </w:r>
+      <w:r>
+        <w:rPr>
+          <w:rStyle w:val="lev"/>
+        </w:rPr>
+        <w:t>modèle orienté objet</w:t>
+      </w:r>
+      <w:r>
+        <w:t xml:space="preserve"> à été réalisé </w:t>
+      </w:r>
+      <w:r>
+        <w:t>en</w:t>
       </w:r>
       <w:r>
         <w:t xml:space="preserve"> </w:t>
       </w:r>
       <w:r>
-        <w:t>avec les</w:t>
-      </w:r>
-      <w:r>
-        <w:t xml:space="preserve"> </w:t>
-      </w:r>
-      <w:r>
-        <w:t>langage</w:t>
-      </w:r>
-      <w:r>
-        <w:t>s</w:t>
-      </w:r>
-      <w:r>
         <w:rPr>
           <w:rStyle w:val="lev"/>
         </w:rPr>
-        <w:t xml:space="preserve"> PHP/</w:t>
-      </w:r>
-      <w:proofErr w:type="spellStart"/>
+        <w:t>UML</w:t>
+      </w:r>
+      <w:r>
+        <w:t xml:space="preserve"> avec le logiciel </w:t>
+      </w:r>
       <w:r>
         <w:rPr>
           <w:rStyle w:val="lev"/>
         </w:rPr>
-        <w:t>Javascript</w:t>
-      </w:r>
-      <w:proofErr w:type="spellEnd"/>
-      <w:r>
-        <w:rPr>
-          <w:rStyle w:val="lev"/>
-        </w:rPr>
-        <w:t>/XHTML</w:t>
-      </w:r>
-      <w:r>
-        <w:rPr>
-          <w:rStyle w:val="lev"/>
-        </w:rPr>
-        <w:t xml:space="preserve"> et SQL</w:t>
-      </w:r>
-      <w:r>
-        <w:rPr>
-          <w:rStyle w:val="lev"/>
-        </w:rPr>
-        <w:t>.</w:t>
-      </w:r>
-    </w:p>
-    <w:p>
-      <w:pPr>
-        <w:pStyle w:val="Sous-titre"/>
-      </w:pPr>
-      <w:r>
-        <w:t>Suivit de version</w:t>
-      </w:r>
-    </w:p>
-    <w:p>
-      <w:r>
-        <w:t xml:space="preserve">L’Utilitaire </w:t>
-      </w:r>
-      <w:r>
-        <w:rPr>
-          <w:rStyle w:val="lev"/>
-        </w:rPr>
-        <w:t>GIT</w:t>
-      </w:r>
-      <w:r>
-        <w:t xml:space="preserve"> est utilisé pour le suivit </w:t>
-      </w:r>
-      <w:r>
-        <w:t>de version</w:t>
-      </w:r>
-      <w:r>
-        <w:t>.</w:t>
-      </w:r>
-      <w:r>
-        <w:t xml:space="preserve"> La branche </w:t>
-      </w:r>
-      <w:r>
-        <w:rPr>
-          <w:rStyle w:val="Accentuation"/>
-        </w:rPr>
-        <w:t>master</w:t>
-      </w:r>
-      <w:r>
-        <w:t xml:space="preserve"> est utilisée pour </w:t>
-      </w:r>
-      <w:r>
-        <w:t xml:space="preserve">contenir </w:t>
-      </w:r>
-      <w:r>
-        <w:t>la dernière version stable</w:t>
-      </w:r>
-      <w:r>
-        <w:t xml:space="preserve"> du projet</w:t>
-      </w:r>
-      <w:r>
-        <w:t>.</w:t>
-      </w:r>
-    </w:p>
-    <w:p>
-      <w:r>
-        <w:rPr>
-          <w:rStyle w:val="lev"/>
-        </w:rPr>
-        <w:t>Utile</w:t>
-      </w:r>
-      <w:r>
-        <w:rPr>
-          <w:rStyle w:val="Accentuation"/>
-        </w:rPr>
-        <w:t> :</w:t>
-      </w:r>
-      <w:r>
-        <w:t xml:space="preserve"> Le script </w:t>
-      </w:r>
-      <w:r>
-        <w:rPr>
-          <w:rStyle w:val="Accentuation"/>
-        </w:rPr>
-        <w:t>archive.sh</w:t>
-      </w:r>
-      <w:r>
-        <w:t xml:space="preserve"> permet de créer une archive </w:t>
-      </w:r>
-      <w:r>
-        <w:t>compressée</w:t>
-      </w:r>
-      <w:r>
-        <w:t xml:space="preserve"> du projet ne contenant que les fichiers impor</w:t>
-      </w:r>
-      <w:r>
-        <w:t>t</w:t>
-      </w:r>
-      <w:r>
-        <w:t>ants. L’archive est stocké</w:t>
-      </w:r>
-      <w:r>
-        <w:t>e</w:t>
-      </w:r>
-      <w:r>
-        <w:t xml:space="preserve"> dans le dossier </w:t>
-      </w:r>
-      <w:proofErr w:type="gramStart"/>
-      <w:r>
-        <w:t>« </w:t>
-      </w:r>
-      <w:r>
-        <w:rPr>
-          <w:rStyle w:val="lev"/>
-        </w:rPr>
-        <w:t>..</w:t>
-      </w:r>
-      <w:proofErr w:type="gramEnd"/>
-      <w:r>
-        <w:rPr>
-          <w:rStyle w:val="lev"/>
-        </w:rPr>
-        <w:t>/</w:t>
-      </w:r>
-      <w:proofErr w:type="gramStart"/>
-      <w:r>
-        <w:rPr>
-          <w:rStyle w:val="lev"/>
-        </w:rPr>
-        <w:t>archives</w:t>
-      </w:r>
-      <w:proofErr w:type="gramEnd"/>
-      <w:r>
-        <w:rPr>
-          <w:rStyle w:val="lev"/>
-        </w:rPr>
-        <w:t> »</w:t>
-      </w:r>
-      <w:r>
-        <w:t xml:space="preserve"> et nommé</w:t>
-      </w:r>
-      <w:r>
-        <w:t>e</w:t>
-      </w:r>
-      <w:r>
-        <w:t xml:space="preserve"> automatiquement avec la version </w:t>
-      </w:r>
-      <w:r>
-        <w:t>du projet en</w:t>
-      </w:r>
-      <w:r>
-        <w:t xml:space="preserve"> cours.</w:t>
-      </w:r>
-    </w:p>
-    <w:p>
-      <w:pPr>
-        <w:pStyle w:val="Sous-titre"/>
-      </w:pPr>
-      <w:r>
-        <w:t>Modèle de données</w:t>
-      </w:r>
-    </w:p>
-    <w:p>
-      <w:r>
-        <w:t xml:space="preserve">La conception de la </w:t>
-      </w:r>
-      <w:r>
-        <w:rPr>
-          <w:rStyle w:val="lev"/>
-        </w:rPr>
-        <w:t>base de données</w:t>
-      </w:r>
-      <w:r>
-        <w:t xml:space="preserve"> et du </w:t>
-      </w:r>
-      <w:r>
-        <w:rPr>
-          <w:rStyle w:val="lev"/>
-        </w:rPr>
-        <w:t>modèle orienté objet</w:t>
-      </w:r>
-      <w:r>
-        <w:t xml:space="preserve"> </w:t>
-      </w:r>
-      <w:proofErr w:type="spellStart"/>
-      <w:r>
-        <w:t>à</w:t>
-      </w:r>
-      <w:proofErr w:type="spellEnd"/>
-      <w:r>
-        <w:t xml:space="preserve"> été réalisé </w:t>
-      </w:r>
-      <w:r>
-        <w:t>en</w:t>
-      </w:r>
-      <w:r>
-        <w:t xml:space="preserve"> </w:t>
-      </w:r>
-      <w:r>
-        <w:rPr>
-          <w:rStyle w:val="lev"/>
-        </w:rPr>
-        <w:t>UML</w:t>
-      </w:r>
-      <w:r>
-        <w:t xml:space="preserve"> avec le logiciel </w:t>
-      </w:r>
-      <w:proofErr w:type="spellStart"/>
-      <w:r>
-        <w:rPr>
-          <w:rStyle w:val="lev"/>
-        </w:rPr>
-        <w:t>PowerAMC</w:t>
-      </w:r>
-      <w:proofErr w:type="spellEnd"/>
-      <w:r>
-        <w:rPr>
-          <w:rStyle w:val="lev"/>
-        </w:rPr>
-        <w:t xml:space="preserve"> 15.1</w:t>
+        <w:t>PowerAMC 15.1</w:t>
       </w:r>
       <w:r>
         <w:t>.</w:t>
@@ -2842,44 +2900,26 @@
         <w:rPr>
           <w:rStyle w:val="lev"/>
         </w:rPr>
-        <w:t xml:space="preserve"> </w:t>
-      </w:r>
-      <w:proofErr w:type="spellStart"/>
+        <w:t xml:space="preserve"> PowerAMC</w:t>
+      </w:r>
+      <w:r>
+        <w:t>, veuillez copier le fichier « </w:t>
+      </w:r>
+      <w:r>
+        <w:rPr>
+          <w:rStyle w:val="Accentuation"/>
+        </w:rPr>
+        <w:t>documents/php.xol</w:t>
+      </w:r>
+      <w:r>
+        <w:t xml:space="preserve"> » dans le répertoire d’installation de votre programme </w:t>
+      </w:r>
       <w:r>
         <w:rPr>
           <w:rStyle w:val="lev"/>
         </w:rPr>
         <w:t>PowerAMC</w:t>
       </w:r>
-      <w:proofErr w:type="spellEnd"/>
-      <w:r>
-        <w:t>, veuillez copier le fichier « </w:t>
-      </w:r>
-      <w:r>
-        <w:rPr>
-          <w:rStyle w:val="Accentuation"/>
-        </w:rPr>
-        <w:t>documents/</w:t>
-      </w:r>
-      <w:proofErr w:type="spellStart"/>
-      <w:r>
-        <w:rPr>
-          <w:rStyle w:val="Accentuation"/>
-        </w:rPr>
-        <w:t>php.xol</w:t>
-      </w:r>
-      <w:proofErr w:type="spellEnd"/>
-      <w:r>
-        <w:t xml:space="preserve"> » dans le répertoire d’installation de votre programme </w:t>
-      </w:r>
-      <w:proofErr w:type="spellStart"/>
-      <w:r>
-        <w:rPr>
-          <w:rStyle w:val="lev"/>
-        </w:rPr>
-        <w:t>PowerAMC</w:t>
-      </w:r>
-      <w:proofErr w:type="spellEnd"/>
       <w:r>
         <w:t xml:space="preserve"> (</w:t>
       </w:r>
@@ -2887,30 +2927,8 @@
         <w:rPr>
           <w:rStyle w:val="Emphaseple"/>
         </w:rPr>
-        <w:t>ex : C:\Program Files (x86)\Sybase\</w:t>
-      </w:r>
-      <w:proofErr w:type="spellStart"/>
-      <w:r>
-        <w:rPr>
-          <w:rStyle w:val="Emphaseple"/>
-        </w:rPr>
-        <w:t>PowerAMC</w:t>
-      </w:r>
-      <w:proofErr w:type="spellEnd"/>
-      <w:r>
-        <w:rPr>
-          <w:rStyle w:val="Emphaseple"/>
-        </w:rPr>
-        <w:t xml:space="preserve"> 15\Fichiers de ressources\Langages objet\</w:t>
-      </w:r>
-      <w:proofErr w:type="spellStart"/>
-      <w:r>
-        <w:rPr>
-          <w:rStyle w:val="Emphaseple"/>
-        </w:rPr>
-        <w:t>php.xol</w:t>
-      </w:r>
-      <w:proofErr w:type="spellEnd"/>
+        <w:t>ex : C:\Program Files (x86)\Sybase\PowerAMC 15\Fichiers de ressources\Langages objet\php.xol</w:t>
+      </w:r>
       <w:r>
         <w:t xml:space="preserve">). </w:t>
       </w:r>
@@ -2951,6 +2969,200 @@
       </w:r>
       <w:r>
         <w:t xml:space="preserve"> l’interaction avec la base de données.</w:t>
+      </w:r>
+    </w:p>
+    <w:p>
+      <w:pPr>
+        <w:pStyle w:val="Titre1"/>
+      </w:pPr>
+      <w:bookmarkStart w:id="3" w:name="_Toc348617856"/>
+      <w:bookmarkStart w:id="4" w:name="_GoBack"/>
+      <w:bookmarkEnd w:id="4"/>
+      <w:r>
+        <w:lastRenderedPageBreak/>
+        <w:t>Arborescence</w:t>
+      </w:r>
+      <w:bookmarkEnd w:id="3"/>
+      <w:r>
+        <w:t xml:space="preserve"> </w:t>
+      </w:r>
+    </w:p>
+    <w:p>
+      <w:r>
+        <w:t>Voici une vue d’ensemble des dossiers du projet</w:t>
+      </w:r>
+      <w:r>
+        <w:t>.</w:t>
+      </w:r>
+    </w:p>
+    <w:p>
+      <w:pPr>
+        <w:pStyle w:val="Listearborescence"/>
+        <w:tabs>
+          <w:tab w:val="left" w:pos="3402"/>
+        </w:tabs>
+        <w:rPr>
+          <w:caps/>
+        </w:rPr>
+      </w:pPr>
+      <w:r>
+        <w:rPr>
+          <w:caps/>
+        </w:rPr>
+        <w:t>DOCUMENTS</w:t>
+      </w:r>
+      <w:r>
+        <w:rPr>
+          <w:caps/>
+        </w:rPr>
+        <w:tab/>
+        <w:t xml:space="preserve">: </w:t>
+      </w:r>
+      <w:r>
+        <w:t xml:space="preserve">Documents </w:t>
+      </w:r>
+      <w:r>
+        <w:t>divers</w:t>
+      </w:r>
+      <w:r>
+        <w:t xml:space="preserve"> relatif à ce projet</w:t>
+      </w:r>
+    </w:p>
+    <w:p>
+      <w:pPr>
+        <w:pStyle w:val="Listearborescence"/>
+        <w:tabs>
+          <w:tab w:val="left" w:pos="3402"/>
+        </w:tabs>
+        <w:rPr>
+          <w:caps/>
+        </w:rPr>
+      </w:pPr>
+      <w:r>
+        <w:rPr>
+          <w:caps/>
+        </w:rPr>
+        <w:t>MCD</w:t>
+      </w:r>
+      <w:r>
+        <w:rPr>
+          <w:caps/>
+        </w:rPr>
+        <w:tab/>
+      </w:r>
+      <w:r>
+        <w:t>: Fichiers du Modèle conceptuel de données (</w:t>
+      </w:r>
+      <w:r>
+        <w:rPr>
+          <w:rStyle w:val="lev"/>
+        </w:rPr>
+        <w:t>PowerAMC</w:t>
+      </w:r>
+      <w:r>
+        <w:t>)</w:t>
+      </w:r>
+    </w:p>
+    <w:p>
+      <w:pPr>
+        <w:pStyle w:val="Listearborescence"/>
+        <w:tabs>
+          <w:tab w:val="left" w:pos="3402"/>
+        </w:tabs>
+        <w:rPr>
+          <w:caps/>
+        </w:rPr>
+      </w:pPr>
+      <w:r>
+        <w:rPr>
+          <w:caps/>
+        </w:rPr>
+        <w:t>nbproject</w:t>
+      </w:r>
+      <w:r>
+        <w:rPr>
+          <w:caps/>
+        </w:rPr>
+        <w:tab/>
+      </w:r>
+      <w:r>
+        <w:t xml:space="preserve">: </w:t>
+      </w:r>
+      <w:r>
+        <w:t xml:space="preserve">Fichiers du projet </w:t>
+      </w:r>
+      <w:r>
+        <w:rPr>
+          <w:rStyle w:val="lev"/>
+        </w:rPr>
+        <w:t>NetBeans</w:t>
+      </w:r>
+    </w:p>
+    <w:p>
+      <w:pPr>
+        <w:pStyle w:val="Listearborescence"/>
+        <w:tabs>
+          <w:tab w:val="left" w:pos="3402"/>
+        </w:tabs>
+        <w:rPr>
+          <w:caps/>
+        </w:rPr>
+      </w:pPr>
+      <w:r>
+        <w:rPr>
+          <w:caps/>
+        </w:rPr>
+        <w:t>SQL</w:t>
+      </w:r>
+      <w:r>
+        <w:rPr>
+          <w:caps/>
+        </w:rPr>
+        <w:tab/>
+      </w:r>
+      <w:r>
+        <w:t>: Fichiers SQL de création de la base de données</w:t>
+      </w:r>
+    </w:p>
+    <w:p>
+      <w:pPr>
+        <w:pStyle w:val="Listearborescence"/>
+        <w:tabs>
+          <w:tab w:val="left" w:pos="3402"/>
+        </w:tabs>
+        <w:rPr>
+          <w:caps/>
+        </w:rPr>
+      </w:pPr>
+      <w:r>
+        <w:rPr>
+          <w:caps/>
+        </w:rPr>
+        <w:t>wfw-X</w:t>
+      </w:r>
+      <w:r>
+        <w:rPr>
+          <w:caps/>
+        </w:rPr>
+        <w:t>X</w:t>
+      </w:r>
+      <w:r>
+        <w:rPr>
+          <w:caps/>
+        </w:rPr>
+        <w:t>X</w:t>
+      </w:r>
+      <w:r>
+        <w:rPr>
+          <w:caps/>
+        </w:rPr>
+        <w:tab/>
+      </w:r>
+      <w:r>
+        <w:t xml:space="preserve">: Librairies et sources du projet </w:t>
+      </w:r>
+      <w:r>
+        <w:t>à lier avec votre application</w:t>
       </w:r>
     </w:p>
     <w:p>
@@ -2965,7 +3177,6 @@
         </w:rPr>
       </w:pPr>
       <w:r>
-        <w:lastRenderedPageBreak/>
         <w:br w:type="page"/>
       </w:r>
     </w:p>
@@ -2973,218 +3184,7 @@
       <w:pPr>
         <w:pStyle w:val="Titre1"/>
       </w:pPr>
-      <w:bookmarkStart w:id="4" w:name="_Toc347991494"/>
-      <w:r>
-        <w:lastRenderedPageBreak/>
-        <w:t>Arborescence</w:t>
-      </w:r>
-      <w:bookmarkEnd w:id="4"/>
-      <w:r>
-        <w:t xml:space="preserve"> </w:t>
-      </w:r>
-    </w:p>
-    <w:p>
-      <w:r>
-        <w:t>Voici une vue d’ensemble des dossiers du projet</w:t>
-      </w:r>
-      <w:r>
-        <w:t>.</w:t>
-      </w:r>
-    </w:p>
-    <w:p>
-      <w:pPr>
-        <w:pStyle w:val="Listearborescence"/>
-        <w:tabs>
-          <w:tab w:val="left" w:pos="3402"/>
-        </w:tabs>
-        <w:rPr>
-          <w:caps/>
-        </w:rPr>
-      </w:pPr>
-      <w:r>
-        <w:rPr>
-          <w:caps/>
-        </w:rPr>
-        <w:t>DOCUMENTS</w:t>
-      </w:r>
-      <w:r>
-        <w:rPr>
-          <w:caps/>
-        </w:rPr>
-        <w:tab/>
-        <w:t xml:space="preserve">: </w:t>
-      </w:r>
-      <w:r>
-        <w:t xml:space="preserve">Documents </w:t>
-      </w:r>
-      <w:r>
-        <w:t>divers</w:t>
-      </w:r>
-      <w:r>
-        <w:t xml:space="preserve"> relatif à ce projet</w:t>
-      </w:r>
-    </w:p>
-    <w:p>
-      <w:pPr>
-        <w:pStyle w:val="Listearborescence"/>
-        <w:tabs>
-          <w:tab w:val="left" w:pos="3402"/>
-        </w:tabs>
-        <w:rPr>
-          <w:caps/>
-        </w:rPr>
-      </w:pPr>
-      <w:r>
-        <w:rPr>
-          <w:caps/>
-        </w:rPr>
-        <w:t>MCD</w:t>
-      </w:r>
-      <w:r>
-        <w:rPr>
-          <w:caps/>
-        </w:rPr>
-        <w:tab/>
-      </w:r>
-      <w:r>
-        <w:t>: Fichiers du Modèle conceptuel de données (</w:t>
-      </w:r>
-      <w:proofErr w:type="spellStart"/>
-      <w:r>
-        <w:rPr>
-          <w:rStyle w:val="lev"/>
-        </w:rPr>
-        <w:t>PowerAMC</w:t>
-      </w:r>
-      <w:proofErr w:type="spellEnd"/>
-      <w:r>
-        <w:t>)</w:t>
-      </w:r>
-    </w:p>
-    <w:p>
-      <w:pPr>
-        <w:pStyle w:val="Listearborescence"/>
-        <w:tabs>
-          <w:tab w:val="left" w:pos="3402"/>
-        </w:tabs>
-        <w:rPr>
-          <w:caps/>
-        </w:rPr>
-      </w:pPr>
-      <w:r>
-        <w:rPr>
-          <w:caps/>
-        </w:rPr>
-        <w:t>nbproject</w:t>
-      </w:r>
-      <w:r>
-        <w:rPr>
-          <w:caps/>
-        </w:rPr>
-        <w:tab/>
-      </w:r>
-      <w:r>
-        <w:t xml:space="preserve">: </w:t>
-      </w:r>
-      <w:r>
-        <w:t xml:space="preserve">Fichiers du projet </w:t>
-      </w:r>
-      <w:proofErr w:type="spellStart"/>
-      <w:r>
-        <w:rPr>
-          <w:rStyle w:val="lev"/>
-        </w:rPr>
-        <w:t>NetBeans</w:t>
-      </w:r>
-      <w:proofErr w:type="spellEnd"/>
-    </w:p>
-    <w:p>
-      <w:pPr>
-        <w:pStyle w:val="Listearborescence"/>
-        <w:tabs>
-          <w:tab w:val="left" w:pos="3402"/>
-        </w:tabs>
-        <w:rPr>
-          <w:caps/>
-        </w:rPr>
-      </w:pPr>
-      <w:r>
-        <w:rPr>
-          <w:caps/>
-        </w:rPr>
-        <w:t>SQL</w:t>
-      </w:r>
-      <w:r>
-        <w:rPr>
-          <w:caps/>
-        </w:rPr>
-        <w:tab/>
-      </w:r>
-      <w:r>
-        <w:t>: Fichiers SQL de création de la base de données</w:t>
-      </w:r>
-    </w:p>
-    <w:p>
-      <w:pPr>
-        <w:pStyle w:val="Listearborescence"/>
-        <w:tabs>
-          <w:tab w:val="left" w:pos="3402"/>
-        </w:tabs>
-        <w:rPr>
-          <w:caps/>
-        </w:rPr>
-      </w:pPr>
-      <w:r>
-        <w:rPr>
-          <w:caps/>
-        </w:rPr>
-        <w:t>wfw-X</w:t>
-      </w:r>
-      <w:r>
-        <w:rPr>
-          <w:caps/>
-        </w:rPr>
-        <w:t>X</w:t>
-      </w:r>
-      <w:r>
-        <w:rPr>
-          <w:caps/>
-        </w:rPr>
-        <w:t>X</w:t>
-      </w:r>
-      <w:r>
-        <w:rPr>
-          <w:caps/>
-        </w:rPr>
-        <w:tab/>
-      </w:r>
-      <w:r>
-        <w:t xml:space="preserve">: Librairies et sources du projet </w:t>
-      </w:r>
-      <w:r>
-        <w:t>à lier avec votre application</w:t>
-      </w:r>
-    </w:p>
-    <w:p>
-      <w:pPr>
-        <w:rPr>
-          <w:rFonts w:asciiTheme="majorHAnsi" w:eastAsiaTheme="majorEastAsia" w:hAnsiTheme="majorHAnsi" w:cstheme="majorBidi"/>
-          <w:b/>
-          <w:bCs/>
-          <w:color w:val="365F91" w:themeColor="accent1" w:themeShade="BF"/>
-          <w:sz w:val="28"/>
-          <w:szCs w:val="28"/>
-        </w:rPr>
-      </w:pPr>
-      <w:r>
-        <w:br w:type="page"/>
-      </w:r>
-    </w:p>
-    <w:p>
-      <w:pPr>
-        <w:pStyle w:val="Titre1"/>
-      </w:pPr>
-      <w:bookmarkStart w:id="5" w:name="_Toc347991495"/>
+      <w:bookmarkStart w:id="5" w:name="_Toc348617857"/>
       <w:r>
         <w:lastRenderedPageBreak/>
         <w:t>Modèle de données</w:t>
@@ -3207,7 +3207,6 @@
         </w:rPr>
         <w:t>mcd/</w:t>
       </w:r>
-      <w:proofErr w:type="spellStart"/>
       <w:r>
         <w:rPr>
           <w:b/>
@@ -3220,18 +3219,15 @@
         </w:rPr>
         <w:t>.mcd</w:t>
       </w:r>
-      <w:proofErr w:type="spellEnd"/>
       <w:r>
         <w:t xml:space="preserve"> » propose une version schématisé du modèle conceptuel de données, ce modèle est utilisé pour générer le script d’installation SQL. [Vous pouvez ouvrir ce fichier avec le logiciel </w:t>
       </w:r>
-      <w:proofErr w:type="spellStart"/>
       <w:r>
         <w:rPr>
           <w:b/>
         </w:rPr>
         <w:t>PowerAMC</w:t>
       </w:r>
-      <w:proofErr w:type="spellEnd"/>
       <w:r>
         <w:t xml:space="preserve"> de </w:t>
       </w:r>
@@ -3252,7 +3248,7 @@
       <w:pPr>
         <w:pStyle w:val="Titre2"/>
       </w:pPr>
-      <w:bookmarkStart w:id="7" w:name="_Toc347991496"/>
+      <w:bookmarkStart w:id="7" w:name="_Toc348617858"/>
       <w:r>
         <w:t>Entités</w:t>
       </w:r>
@@ -3696,7 +3692,7 @@
       <w:pPr>
         <w:pStyle w:val="Titre2"/>
       </w:pPr>
-      <w:bookmarkStart w:id="10" w:name="_Toc347991497"/>
+      <w:bookmarkStart w:id="10" w:name="_Toc348617859"/>
       <w:r>
         <w:t>Formats</w:t>
       </w:r>
@@ -3723,17 +3719,17 @@
       <w:r>
         <w:br w:type="page"/>
       </w:r>
-      <w:bookmarkStart w:id="11" w:name="_Toc347991498"/>
-      <w:bookmarkStart w:id="12" w:name="_Toc334797623"/>
+      <w:bookmarkStart w:id="11" w:name="_Toc334797623"/>
+      <w:bookmarkStart w:id="12" w:name="_Toc348617860"/>
       <w:r>
         <w:lastRenderedPageBreak/>
         <w:t>Operations système</w:t>
       </w:r>
+      <w:bookmarkEnd w:id="12"/>
+    </w:p>
+    <w:p>
+      <w:bookmarkStart w:id="13" w:name="_Toc334797624"/>
       <w:bookmarkEnd w:id="11"/>
-    </w:p>
-    <w:p>
-      <w:bookmarkStart w:id="13" w:name="_Toc334797624"/>
-      <w:bookmarkEnd w:id="12"/>
       <w:r>
         <w:t>Les opérations systèmes sont conçues sur le modèle UML.</w:t>
       </w:r>
@@ -3748,7 +3744,6 @@
         </w:rPr>
         <w:t>mcd/</w:t>
       </w:r>
-      <w:proofErr w:type="spellStart"/>
       <w:r>
         <w:rPr>
           <w:b/>
@@ -3767,18 +3762,15 @@
         </w:rPr>
         <w:t>oo</w:t>
       </w:r>
-      <w:proofErr w:type="spellEnd"/>
       <w:r>
         <w:t xml:space="preserve"> » propose une version schématisé des cas d’opération. [Vous pouvez ouvrir ce fichier avec le logiciel </w:t>
       </w:r>
-      <w:proofErr w:type="spellStart"/>
       <w:r>
         <w:rPr>
           <w:b/>
         </w:rPr>
         <w:t>PowerAMC</w:t>
       </w:r>
-      <w:proofErr w:type="spellEnd"/>
       <w:r>
         <w:t xml:space="preserve"> de </w:t>
       </w:r>
@@ -3800,7 +3792,7 @@
       <w:pPr>
         <w:pStyle w:val="Titre2"/>
       </w:pPr>
-      <w:bookmarkStart w:id="14" w:name="_Toc347991499"/>
+      <w:bookmarkStart w:id="14" w:name="_Toc348617861"/>
       <w:r>
         <w:t>Acteurs</w:t>
       </w:r>
@@ -3818,7 +3810,7 @@
         </w:rPr>
       </w:pPr>
       <w:bookmarkStart w:id="15" w:name="_Toc334797627"/>
-      <w:bookmarkStart w:id="16" w:name="_Toc347991500"/>
+      <w:bookmarkStart w:id="16" w:name="_Toc348617862"/>
       <w:r>
         <w:rPr>
           <w:rFonts w:eastAsia="Times New Roman"/>
@@ -3849,7 +3841,7 @@
       <w:pPr>
         <w:pStyle w:val="Titre2"/>
       </w:pPr>
-      <w:bookmarkStart w:id="18" w:name="_Toc347991501"/>
+      <w:bookmarkStart w:id="18" w:name="_Toc348617863"/>
       <w:r>
         <w:t>Système</w:t>
       </w:r>
@@ -3915,13 +3907,8 @@
       </w:r>
       <w:r>
         <w:tab/>
-        <w:t>HTML/</w:t>
-      </w:r>
-      <w:proofErr w:type="spellStart"/>
-      <w:r>
-        <w:t>Javascript</w:t>
-      </w:r>
-      <w:proofErr w:type="spellEnd"/>
+        <w:t>HTML/Javascript</w:t>
+      </w:r>
     </w:p>
     <w:p>
       <w:pPr>
@@ -3977,13 +3964,8 @@
       </w:r>
       <w:r>
         <w:tab/>
-        <w:t>PL/</w:t>
-      </w:r>
-      <w:proofErr w:type="spellStart"/>
-      <w:r>
-        <w:t>pgSQL</w:t>
-      </w:r>
-      <w:proofErr w:type="spellEnd"/>
+        <w:t>PL/pgSQL</w:t>
+      </w:r>
     </w:p>
     <w:p>
       <w:pPr>
@@ -4001,13 +3983,9 @@
       </w:r>
       <w:r>
         <w:tab/>
-      </w:r>
-      <w:proofErr w:type="spellStart"/>
-      <w:r>
         <w:t>SQL</w:t>
       </w:r>
       <w:bookmarkStart w:id="19" w:name="_Toc334797629"/>
-      <w:proofErr w:type="spellEnd"/>
     </w:p>
     <w:p>
       <w:pPr>
@@ -4028,7 +4006,7 @@
       <w:pPr>
         <w:pStyle w:val="Titre2"/>
       </w:pPr>
-      <w:bookmarkStart w:id="20" w:name="_Toc347991502"/>
+      <w:bookmarkStart w:id="20" w:name="_Toc348617864"/>
       <w:r>
         <w:lastRenderedPageBreak/>
         <w:t>Résultats d’opération</w:t>
@@ -4121,7 +4099,7 @@
       <w:pPr>
         <w:pStyle w:val="Titre3"/>
       </w:pPr>
-      <w:bookmarkStart w:id="21" w:name="_Toc347991503"/>
+      <w:bookmarkStart w:id="21" w:name="_Toc348617865"/>
       <w:r>
         <w:t xml:space="preserve">Détail </w:t>
       </w:r>
@@ -4410,7 +4388,7 @@
       <w:pPr>
         <w:pStyle w:val="Titre3"/>
       </w:pPr>
-      <w:bookmarkStart w:id="22" w:name="_Toc347991504"/>
+      <w:bookmarkStart w:id="22" w:name="_Toc348617866"/>
       <w:r>
         <w:t xml:space="preserve">Détail </w:t>
       </w:r>
@@ -4745,7 +4723,7 @@
       <w:pPr>
         <w:pStyle w:val="Titre2"/>
       </w:pPr>
-      <w:bookmarkStart w:id="23" w:name="_Toc347991505"/>
+      <w:bookmarkStart w:id="23" w:name="_Toc348617867"/>
       <w:r>
         <w:lastRenderedPageBreak/>
         <w:t>Cas d’utilisation</w:t>
@@ -4867,7 +4845,6 @@
                 <w:lang w:val="en-US"/>
               </w:rPr>
             </w:pPr>
-            <w:proofErr w:type="spellStart"/>
             <w:r>
               <w:rPr>
                 <w:b/>
@@ -4876,7 +4853,6 @@
               </w:rPr>
               <w:t>Statut</w:t>
             </w:r>
-            <w:proofErr w:type="spellEnd"/>
           </w:p>
         </w:tc>
         <w:tc>
@@ -4933,14 +4909,12 @@
                 <w:lang w:val="en-US"/>
               </w:rPr>
             </w:pPr>
-            <w:proofErr w:type="spellStart"/>
             <w:r>
               <w:rPr>
                 <w:lang w:val="en-US"/>
               </w:rPr>
               <w:t>mail_send_message</w:t>
             </w:r>
-            <w:proofErr w:type="spellEnd"/>
           </w:p>
         </w:tc>
         <w:tc>
@@ -5002,11 +4976,9 @@
             <w:tcW w:w="3614" w:type="dxa"/>
           </w:tcPr>
           <w:p>
-            <w:proofErr w:type="spellStart"/>
             <w:r>
               <w:t>mail_create_contact</w:t>
             </w:r>
-            <w:proofErr w:type="spellEnd"/>
           </w:p>
         </w:tc>
         <w:tc>
@@ -5062,7 +5034,6 @@
             <w:tcW w:w="3614" w:type="dxa"/>
           </w:tcPr>
           <w:p>
-            <w:proofErr w:type="spellStart"/>
             <w:r>
               <w:t>mail</w:t>
             </w:r>
@@ -5072,7 +5043,6 @@
             <w:r>
               <w:t>remove_contact</w:t>
             </w:r>
-            <w:proofErr w:type="spellEnd"/>
           </w:p>
         </w:tc>
         <w:tc>
@@ -5149,7 +5119,7 @@
       <w:pPr>
         <w:pStyle w:val="Titre3"/>
       </w:pPr>
-      <w:bookmarkStart w:id="25" w:name="_Toc347991506"/>
+      <w:bookmarkStart w:id="25" w:name="_Toc348617868"/>
       <w:r>
         <w:lastRenderedPageBreak/>
         <w:t>Envo</w:t>
@@ -5197,11 +5167,9 @@
       <w:r>
         <w:tab/>
       </w:r>
-      <w:proofErr w:type="spellStart"/>
       <w:r>
         <w:t>mail_send_message</w:t>
       </w:r>
-      <w:proofErr w:type="spellEnd"/>
     </w:p>
     <w:p>
       <w:pPr>
@@ -5681,7 +5649,6 @@
         </w:rPr>
         <w:tab/>
       </w:r>
-      <w:proofErr w:type="spellStart"/>
       <w:r>
         <w:rPr>
           <w:sz w:val="20"/>
@@ -5689,7 +5656,6 @@
         </w:rPr>
         <w:t>UNIXFileName</w:t>
       </w:r>
-      <w:proofErr w:type="spellEnd"/>
       <w:r>
         <w:rPr>
           <w:sz w:val="20"/>
@@ -6059,7 +6025,7 @@
       <w:pPr>
         <w:pStyle w:val="Titre1"/>
       </w:pPr>
-      <w:bookmarkStart w:id="27" w:name="_Toc347991507"/>
+      <w:bookmarkStart w:id="27" w:name="_Toc348617869"/>
       <w:r>
         <w:lastRenderedPageBreak/>
         <w:t>D</w:t>
@@ -6076,7 +6042,7 @@
       <w:pPr>
         <w:pStyle w:val="Titre2"/>
       </w:pPr>
-      <w:bookmarkStart w:id="28" w:name="_Toc347991508"/>
+      <w:bookmarkStart w:id="28" w:name="_Toc348617870"/>
       <w:r>
         <w:t>Point d’entrée de l’application</w:t>
       </w:r>
@@ -6104,14 +6070,12 @@
       <w:r>
         <w:t xml:space="preserve"> implémente l’interface </w:t>
       </w:r>
-      <w:proofErr w:type="spellStart"/>
       <w:r>
         <w:rPr>
           <w:rStyle w:val="Accentuation"/>
         </w:rPr>
         <w:t>IModule</w:t>
       </w:r>
-      <w:proofErr w:type="spellEnd"/>
       <w:r>
         <w:t>.</w:t>
       </w:r>
@@ -6120,7 +6084,6 @@
       <w:r>
         <w:t xml:space="preserve">Vous trouverez le code de la classe </w:t>
       </w:r>
-      <w:proofErr w:type="spellStart"/>
       <w:r>
         <w:rPr>
           <w:rStyle w:val="Accentuation"/>
@@ -6133,7 +6096,6 @@
         </w:rPr>
         <w:t>Module</w:t>
       </w:r>
-      <w:proofErr w:type="spellEnd"/>
       <w:r>
         <w:t xml:space="preserve"> dans le dossier</w:t>
       </w:r>
@@ -6159,59 +6121,240 @@
         <w:rPr>
           <w:rStyle w:val="Accentuation"/>
         </w:rPr>
-        <w:t>lib/mail/</w:t>
-      </w:r>
-      <w:proofErr w:type="spellStart"/>
+        <w:t>lib/mail/mail</w:t>
+      </w:r>
       <w:r>
         <w:rPr>
           <w:rStyle w:val="Accentuation"/>
         </w:rPr>
-        <w:t>mail</w:t>
+        <w:t>.php</w:t>
+      </w:r>
+      <w:r>
+        <w:t xml:space="preserve"> » à votre application pour pouvoir utiliser les fonctionnalités du module </w:t>
+      </w:r>
+      <w:r>
+        <w:rPr>
+          <w:rStyle w:val="lev"/>
+        </w:rPr>
+        <w:t>Mailling</w:t>
+      </w:r>
+      <w:r>
+        <w:t>.</w:t>
+      </w:r>
+    </w:p>
+    <w:p>
+      <w:pPr>
+        <w:pStyle w:val="Titre2"/>
+      </w:pPr>
+      <w:bookmarkStart w:id="29" w:name="_Toc348617871"/>
+      <w:r>
+        <w:t>Modèle MVC</w:t>
+      </w:r>
+      <w:bookmarkEnd w:id="29"/>
+    </w:p>
+    <w:p>
+      <w:r>
+        <w:t>Le projet est construit sur le modèle &lt;</w:t>
+      </w:r>
+      <w:r>
+        <w:rPr>
+          <w:rStyle w:val="lev"/>
+        </w:rPr>
+        <w:t>Modèle-Vue-Contrôleur</w:t>
+      </w:r>
+      <w:r>
+        <w:t>&gt;</w:t>
+      </w:r>
+      <w:r>
+        <w:t>.</w:t>
+      </w:r>
+    </w:p>
+    <w:p>
+      <w:pPr>
+        <w:pStyle w:val="Listeitem"/>
+      </w:pPr>
+      <w:r>
+        <w:t xml:space="preserve">Les classes C++ du modèles sont </w:t>
+      </w:r>
+      <w:r>
+        <w:t>stockées</w:t>
+      </w:r>
+      <w:r>
+        <w:t xml:space="preserve"> dans le dossier </w:t>
+      </w:r>
+      <w:r>
+        <w:t>« </w:t>
       </w:r>
       <w:r>
         <w:rPr>
           <w:rStyle w:val="Accentuation"/>
         </w:rPr>
-        <w:t>.php</w:t>
-      </w:r>
-      <w:proofErr w:type="spellEnd"/>
-      <w:r>
-        <w:t xml:space="preserve"> » à votre application pour pouvoir utiliser les fonctionnalités du module </w:t>
-      </w:r>
-      <w:proofErr w:type="spellStart"/>
+        <w:t>wfw-1.x/lib</w:t>
+      </w:r>
+      <w:r>
+        <w:t> </w:t>
+      </w:r>
       <w:r>
         <w:rPr>
           <w:rStyle w:val="lev"/>
         </w:rPr>
-        <w:t>Mailling</w:t>
-      </w:r>
-      <w:proofErr w:type="spellEnd"/>
+        <w:t>»</w:t>
+      </w:r>
       <w:r>
         <w:t>.</w:t>
       </w:r>
     </w:p>
     <w:p>
       <w:pPr>
+        <w:pStyle w:val="Listeitem"/>
+        <w:rPr>
+          <w:rStyle w:val="Accentuation"/>
+        </w:rPr>
+      </w:pPr>
+      <w:r>
+        <w:t xml:space="preserve">Les classes de vues sont </w:t>
+      </w:r>
+      <w:r>
+        <w:t>stockées</w:t>
+      </w:r>
+      <w:r>
+        <w:t xml:space="preserve"> </w:t>
+      </w:r>
+      <w:r>
+        <w:t xml:space="preserve">dans le dossier </w:t>
+      </w:r>
+      <w:r>
+        <w:t>« </w:t>
+      </w:r>
+      <w:r>
+        <w:rPr>
+          <w:rStyle w:val="Accentuation"/>
+        </w:rPr>
+        <w:t>public/view</w:t>
+      </w:r>
+      <w:r>
+        <w:rPr>
+          <w:rStyle w:val="Accentuation"/>
+        </w:rPr>
+        <w:t> </w:t>
+      </w:r>
+      <w:r>
+        <w:t>»</w:t>
+      </w:r>
+    </w:p>
+    <w:p>
+      <w:pPr>
+        <w:pStyle w:val="Listeitem"/>
+      </w:pPr>
+      <w:r>
+        <w:t xml:space="preserve">Les classes contrôleurs sont </w:t>
+      </w:r>
+      <w:r>
+        <w:t xml:space="preserve">stockées </w:t>
+      </w:r>
+      <w:r>
+        <w:t xml:space="preserve">à la racine du dossier </w:t>
+      </w:r>
+      <w:r>
+        <w:t>« </w:t>
+      </w:r>
+      <w:r>
+        <w:rPr>
+          <w:rStyle w:val="lev"/>
+        </w:rPr>
+        <w:t>/</w:t>
+      </w:r>
+      <w:r>
+        <w:rPr>
+          <w:rStyle w:val="Accentuation"/>
+        </w:rPr>
+        <w:t>public</w:t>
+      </w:r>
+      <w:r>
+        <w:rPr>
+          <w:rStyle w:val="lev"/>
+        </w:rPr>
+        <w:t> »</w:t>
+      </w:r>
+      <w:r>
+        <w:rPr>
+          <w:rStyle w:val="lev"/>
+        </w:rPr>
+        <w:t>.</w:t>
+      </w:r>
+    </w:p>
+    <w:p>
+      <w:pPr>
         <w:pStyle w:val="Titre2"/>
       </w:pPr>
-      <w:bookmarkStart w:id="29" w:name="_Toc347991509"/>
-      <w:r>
-        <w:t>Modèle MVC</w:t>
-      </w:r>
-      <w:bookmarkEnd w:id="29"/>
-    </w:p>
-    <w:p>
-      <w:r>
-        <w:t>Le projet est construit sur le modèle &lt;</w:t>
+      <w:bookmarkStart w:id="30" w:name="_Toc348617872"/>
+      <w:r>
+        <w:t>API Références</w:t>
+      </w:r>
+      <w:bookmarkEnd w:id="30"/>
+    </w:p>
+    <w:p>
+      <w:r>
+        <w:t xml:space="preserve">La documentation du code source est disponible dans le dossier </w:t>
+      </w:r>
+      <w:r>
+        <w:t>« </w:t>
+      </w:r>
+      <w:r>
+        <w:rPr>
+          <w:rStyle w:val="Accentuation"/>
+        </w:rPr>
+        <w:t>doc</w:t>
+      </w:r>
+      <w:r>
+        <w:rPr>
+          <w:rStyle w:val="Accentuation"/>
+        </w:rPr>
+        <w:t> </w:t>
+      </w:r>
+      <w:r>
+        <w:t>»</w:t>
+      </w:r>
+      <w:r>
+        <w:t xml:space="preserve">, il contient une </w:t>
+      </w:r>
+      <w:r>
+        <w:t>arborescence</w:t>
+      </w:r>
+      <w:r>
+        <w:t xml:space="preserve"> web (</w:t>
+      </w:r>
+      <w:r>
+        <w:rPr>
+          <w:rStyle w:val="Accentuation"/>
+        </w:rPr>
+        <w:t>HTML</w:t>
+      </w:r>
+      <w:r>
+        <w:t>) généré à partir du code source.</w:t>
+      </w:r>
+    </w:p>
+    <w:p>
+      <w:r>
+        <w:t xml:space="preserve">Les fichiers de projet </w:t>
       </w:r>
       <w:r>
         <w:rPr>
           <w:rStyle w:val="lev"/>
         </w:rPr>
-        <w:t>Modèle-Vue-Contrôleur</w:t>
-      </w:r>
-      <w:r>
-        <w:t>&gt;</w:t>
+        <w:t>Doxygen</w:t>
+      </w:r>
+      <w:r>
+        <w:t xml:space="preserve"> est situé dans le dossier «  </w:t>
+      </w:r>
+      <w:r>
+        <w:rPr>
+          <w:rStyle w:val="Accentuation"/>
+        </w:rPr>
+        <w:t>doxygen</w:t>
+      </w:r>
+      <w:r>
+        <w:t> »</w:t>
       </w:r>
       <w:r>
         <w:t>.</w:t>
@@ -6219,208 +6362,9 @@
     </w:p>
     <w:p>
       <w:pPr>
-        <w:pStyle w:val="Listeitem"/>
-      </w:pPr>
-      <w:r>
-        <w:t xml:space="preserve">Les classes C++ du modèles sont </w:t>
-      </w:r>
-      <w:r>
-        <w:t>stockées</w:t>
-      </w:r>
-      <w:r>
-        <w:t xml:space="preserve"> dans le dossier </w:t>
-      </w:r>
-      <w:r>
-        <w:t>« </w:t>
-      </w:r>
-      <w:r>
-        <w:rPr>
-          <w:rStyle w:val="Accentuation"/>
-        </w:rPr>
-        <w:t>wfw-1.x/lib</w:t>
-      </w:r>
-      <w:r>
-        <w:t> </w:t>
-      </w:r>
-      <w:r>
-        <w:rPr>
-          <w:rStyle w:val="lev"/>
-        </w:rPr>
-        <w:t>»</w:t>
-      </w:r>
-      <w:r>
-        <w:t>.</w:t>
-      </w:r>
-    </w:p>
-    <w:p>
-      <w:pPr>
-        <w:pStyle w:val="Listeitem"/>
-        <w:rPr>
-          <w:rStyle w:val="Accentuation"/>
-        </w:rPr>
-      </w:pPr>
-      <w:r>
-        <w:t xml:space="preserve">Les classes de vues sont </w:t>
-      </w:r>
-      <w:r>
-        <w:t>stockées</w:t>
-      </w:r>
-      <w:r>
-        <w:t xml:space="preserve"> </w:t>
-      </w:r>
-      <w:r>
-        <w:t xml:space="preserve">dans le dossier </w:t>
-      </w:r>
-      <w:r>
-        <w:t>« </w:t>
-      </w:r>
-      <w:r>
-        <w:rPr>
-          <w:rStyle w:val="Accentuation"/>
-        </w:rPr>
-        <w:t>public/</w:t>
-      </w:r>
-      <w:proofErr w:type="spellStart"/>
-      <w:r>
-        <w:rPr>
-          <w:rStyle w:val="Accentuation"/>
-        </w:rPr>
-        <w:t>view</w:t>
-      </w:r>
-      <w:proofErr w:type="spellEnd"/>
-      <w:r>
-        <w:rPr>
-          <w:rStyle w:val="Accentuation"/>
-        </w:rPr>
-        <w:t> </w:t>
-      </w:r>
-      <w:r>
-        <w:t>»</w:t>
-      </w:r>
-    </w:p>
-    <w:p>
-      <w:pPr>
-        <w:pStyle w:val="Listeitem"/>
-      </w:pPr>
-      <w:r>
-        <w:t xml:space="preserve">Les classes contrôleurs sont </w:t>
-      </w:r>
-      <w:r>
-        <w:t xml:space="preserve">stockées </w:t>
-      </w:r>
-      <w:r>
-        <w:t xml:space="preserve">à la racine du dossier </w:t>
-      </w:r>
-      <w:r>
-        <w:t>« </w:t>
-      </w:r>
-      <w:r>
-        <w:rPr>
-          <w:rStyle w:val="lev"/>
-        </w:rPr>
-        <w:t>/</w:t>
-      </w:r>
-      <w:r>
-        <w:rPr>
-          <w:rStyle w:val="Accentuation"/>
-        </w:rPr>
-        <w:t>public</w:t>
-      </w:r>
-      <w:r>
-        <w:rPr>
-          <w:rStyle w:val="lev"/>
-        </w:rPr>
-        <w:t> »</w:t>
-      </w:r>
-      <w:r>
-        <w:rPr>
-          <w:rStyle w:val="lev"/>
-        </w:rPr>
-        <w:t>.</w:t>
-      </w:r>
-    </w:p>
-    <w:p>
-      <w:pPr>
         <w:pStyle w:val="Titre2"/>
       </w:pPr>
-      <w:bookmarkStart w:id="30" w:name="_Toc347991510"/>
-      <w:r>
-        <w:t>API Références</w:t>
-      </w:r>
-      <w:bookmarkEnd w:id="30"/>
-    </w:p>
-    <w:p>
-      <w:r>
-        <w:t xml:space="preserve">La documentation du code source est disponible dans le dossier </w:t>
-      </w:r>
-      <w:r>
-        <w:t>« </w:t>
-      </w:r>
-      <w:r>
-        <w:rPr>
-          <w:rStyle w:val="Accentuation"/>
-        </w:rPr>
-        <w:t>doc</w:t>
-      </w:r>
-      <w:r>
-        <w:rPr>
-          <w:rStyle w:val="Accentuation"/>
-        </w:rPr>
-        <w:t> </w:t>
-      </w:r>
-      <w:r>
-        <w:t>»</w:t>
-      </w:r>
-      <w:r>
-        <w:t xml:space="preserve">, il contient une </w:t>
-      </w:r>
-      <w:r>
-        <w:t>arborescence</w:t>
-      </w:r>
-      <w:r>
-        <w:t xml:space="preserve"> web (</w:t>
-      </w:r>
-      <w:r>
-        <w:rPr>
-          <w:rStyle w:val="Accentuation"/>
-        </w:rPr>
-        <w:t>HTML</w:t>
-      </w:r>
-      <w:r>
-        <w:t>) généré à partir du code source.</w:t>
-      </w:r>
-    </w:p>
-    <w:p>
-      <w:r>
-        <w:t xml:space="preserve">Les fichiers de projet </w:t>
-      </w:r>
-      <w:r>
-        <w:rPr>
-          <w:rStyle w:val="lev"/>
-        </w:rPr>
-        <w:t>Doxygen</w:t>
-      </w:r>
-      <w:r>
-        <w:t xml:space="preserve"> est situé dans le dossier «  </w:t>
-      </w:r>
-      <w:r>
-        <w:rPr>
-          <w:rStyle w:val="Accentuation"/>
-        </w:rPr>
-        <w:t>doxygen</w:t>
-      </w:r>
-      <w:r>
-        <w:t> »</w:t>
-      </w:r>
-      <w:r>
-        <w:t>.</w:t>
-      </w:r>
-    </w:p>
-    <w:p>
-      <w:pPr>
-        <w:pStyle w:val="Titre2"/>
-      </w:pPr>
-      <w:bookmarkStart w:id="31" w:name="_Toc347991511"/>
+      <w:bookmarkStart w:id="31" w:name="_Toc348617873"/>
       <w:r>
         <w:t>Modèle objet et Classes Managers</w:t>
       </w:r>
@@ -6459,18 +6403,18 @@
       <w:pPr>
         <w:pStyle w:val="Titre2"/>
       </w:pPr>
-      <w:bookmarkStart w:id="32" w:name="_Toc347991512"/>
+      <w:bookmarkStart w:id="32" w:name="_Toc348617874"/>
       <w:r>
         <w:lastRenderedPageBreak/>
         <w:t>Paramètres</w:t>
       </w:r>
+      <w:r>
+        <w:t xml:space="preserve"> </w:t>
+      </w:r>
+      <w:r>
+        <w:t>de configuration</w:t>
+      </w:r>
       <w:bookmarkEnd w:id="32"/>
-      <w:r>
-        <w:t xml:space="preserve"> </w:t>
-      </w:r>
-      <w:r>
-        <w:t>de configuration</w:t>
-      </w:r>
     </w:p>
     <w:p>
       <w:r>
@@ -6616,14 +6560,12 @@
             <w:vAlign w:val="center"/>
           </w:tcPr>
           <w:p>
-            <w:proofErr w:type="spellStart"/>
             <w:r>
               <w:t>mail</w:t>
             </w:r>
             <w:r>
               <w:t>_module</w:t>
             </w:r>
-            <w:proofErr w:type="spellEnd"/>
           </w:p>
         </w:tc>
         <w:tc>
@@ -6676,7 +6618,6 @@
                 <w:rFonts w:ascii="Courier New" w:hAnsi="Courier New" w:cs="Courier New"/>
               </w:rPr>
             </w:pPr>
-            <w:proofErr w:type="spellStart"/>
             <w:r>
               <w:rPr>
                 <w:rStyle w:val="Accentuation"/>
@@ -6684,7 +6625,6 @@
               </w:rPr>
               <w:t>send_message.php</w:t>
             </w:r>
-            <w:proofErr w:type="spellEnd"/>
           </w:p>
         </w:tc>
       </w:tr>
@@ -6733,14 +6673,12 @@
             <w:vAlign w:val="center"/>
           </w:tcPr>
           <w:p>
-            <w:proofErr w:type="spellStart"/>
             <w:r>
               <w:t>mail</w:t>
             </w:r>
             <w:r>
               <w:t>_module</w:t>
             </w:r>
-            <w:proofErr w:type="spellEnd"/>
           </w:p>
         </w:tc>
         <w:tc>
@@ -6793,7 +6731,6 @@
                 <w:rFonts w:ascii="Courier New" w:hAnsi="Courier New" w:cs="Courier New"/>
               </w:rPr>
             </w:pPr>
-            <w:proofErr w:type="spellStart"/>
             <w:r>
               <w:rPr>
                 <w:rStyle w:val="Accentuation"/>
@@ -6801,7 +6738,6 @@
               </w:rPr>
               <w:t>send_message.php</w:t>
             </w:r>
-            <w:proofErr w:type="spellEnd"/>
           </w:p>
         </w:tc>
       </w:tr>
@@ -6850,14 +6786,12 @@
             <w:vAlign w:val="center"/>
           </w:tcPr>
           <w:p>
-            <w:proofErr w:type="spellStart"/>
             <w:r>
               <w:t>mail</w:t>
             </w:r>
             <w:r>
               <w:t>_module</w:t>
             </w:r>
-            <w:proofErr w:type="spellEnd"/>
           </w:p>
         </w:tc>
         <w:tc>
@@ -6872,14 +6806,12 @@
                 <w:b/>
               </w:rPr>
             </w:pPr>
-            <w:proofErr w:type="spellStart"/>
             <w:r>
               <w:rPr>
                 <w:b/>
               </w:rPr>
               <w:t>from</w:t>
             </w:r>
-            <w:proofErr w:type="spellEnd"/>
           </w:p>
         </w:tc>
         <w:tc>
@@ -6912,7 +6844,6 @@
                 <w:rFonts w:ascii="Courier New" w:hAnsi="Courier New" w:cs="Courier New"/>
               </w:rPr>
             </w:pPr>
-            <w:proofErr w:type="spellStart"/>
             <w:r>
               <w:rPr>
                 <w:rStyle w:val="Accentuation"/>
@@ -6920,7 +6851,6 @@
               </w:rPr>
               <w:t>send_message.php</w:t>
             </w:r>
-            <w:proofErr w:type="spellEnd"/>
           </w:p>
         </w:tc>
       </w:tr>
@@ -6963,14 +6893,12 @@
             <w:vAlign w:val="center"/>
           </w:tcPr>
           <w:p>
-            <w:proofErr w:type="spellStart"/>
             <w:r>
               <w:t>mail</w:t>
             </w:r>
             <w:r>
               <w:t>_module</w:t>
             </w:r>
-            <w:proofErr w:type="spellEnd"/>
           </w:p>
         </w:tc>
         <w:tc>
@@ -6985,14 +6913,12 @@
                 <w:b/>
               </w:rPr>
             </w:pPr>
-            <w:proofErr w:type="spellStart"/>
             <w:r>
               <w:rPr>
                 <w:b/>
               </w:rPr>
               <w:t>from_name</w:t>
             </w:r>
-            <w:proofErr w:type="spellEnd"/>
           </w:p>
         </w:tc>
         <w:tc>
@@ -7025,7 +6951,6 @@
                 <w:rFonts w:ascii="Courier New" w:hAnsi="Courier New" w:cs="Courier New"/>
               </w:rPr>
             </w:pPr>
-            <w:proofErr w:type="spellStart"/>
             <w:r>
               <w:rPr>
                 <w:rStyle w:val="Accentuation"/>
@@ -7033,7 +6958,6 @@
               </w:rPr>
               <w:t>send_message.php</w:t>
             </w:r>
-            <w:proofErr w:type="spellEnd"/>
           </w:p>
         </w:tc>
       </w:tr>
@@ -7084,7 +7008,7 @@
       <w:pPr>
         <w:pStyle w:val="Titre2"/>
       </w:pPr>
-      <w:bookmarkStart w:id="33" w:name="_Toc347991513"/>
+      <w:bookmarkStart w:id="33" w:name="_Toc348617875"/>
       <w:r>
         <w:lastRenderedPageBreak/>
         <w:t>Notes d’implémentations</w:t>
@@ -7140,18 +7064,22 @@
       <w:pPr>
         <w:pStyle w:val="Titre1"/>
       </w:pPr>
+      <w:bookmarkStart w:id="34" w:name="_Toc348617876"/>
       <w:r>
         <w:lastRenderedPageBreak/>
         <w:t>Dépannage</w:t>
       </w:r>
+      <w:bookmarkEnd w:id="34"/>
     </w:p>
     <w:p>
       <w:pPr>
         <w:pStyle w:val="Titre2"/>
       </w:pPr>
+      <w:bookmarkStart w:id="35" w:name="_Toc348617877"/>
       <w:r>
         <w:t>Problème de connexion au server SMTP</w:t>
       </w:r>
+      <w:bookmarkEnd w:id="35"/>
     </w:p>
     <w:p>
       <w:r>
@@ -7240,23 +7168,7 @@
         <w:t>B</w:t>
       </w:r>
       <w:r>
-        <w:t>ox (</w:t>
-      </w:r>
-      <w:proofErr w:type="spellStart"/>
-      <w:r>
-        <w:t>BBox</w:t>
-      </w:r>
-      <w:proofErr w:type="spellEnd"/>
-      <w:r>
-        <w:t xml:space="preserve">, </w:t>
-      </w:r>
-      <w:proofErr w:type="spellStart"/>
-      <w:r>
-        <w:t>NeufBox</w:t>
-      </w:r>
-      <w:proofErr w:type="spellEnd"/>
-      <w:r>
-        <w:t xml:space="preserve">, …), vérifiez que celle-ci ne bloque pas les envois des messages </w:t>
+        <w:t xml:space="preserve">ox (BBox, NeufBox, …), vérifiez que celle-ci ne bloque pas les envois des messages </w:t>
       </w:r>
       <w:r>
         <w:t>pour les</w:t>
@@ -7340,6 +7252,15 @@
       <w:pStyle w:val="Pieddepage"/>
     </w:pPr>
     <w:r>
+      <w:t xml:space="preserve">Webframework - Module </w:t>
+    </w:r>
+    <w:r>
+      <w:t>Mailling</w:t>
+    </w:r>
+    <w:r>
+      <w:t xml:space="preserve"> - </w:t>
+    </w:r>
+    <w:r>
       <w:t xml:space="preserve">Révision : </w:t>
     </w:r>
     <w:r>
@@ -7355,7 +7276,7 @@
       <w:rPr>
         <w:noProof/>
       </w:rPr>
-      <w:t>08/02/2013</w:t>
+      <w:t>14/02/2013</w:t>
     </w:r>
     <w:r>
       <w:fldChar w:fldCharType="end"/>
@@ -7412,7 +7333,7 @@
         <v:path o:extrusionok="f" gradientshapeok="t" o:connecttype="rect"/>
         <o:lock v:ext="edit" aspectratio="t"/>
       </v:shapetype>
-      <v:shape id="_x0000_i1035" type="#_x0000_t75" style="width:134.3pt;height:139.85pt" o:bullet="t">
+      <v:shape id="_x0000_i1032" type="#_x0000_t75" style="width:134.3pt;height:139.85pt" o:bullet="t">
         <v:imagedata r:id="rId1" o:title="MC900199871[1]"/>
       </v:shape>
     </w:pict>
@@ -12749,7 +12670,7 @@
 </file>
 
 <file path=customXml/itemProps2.xml><?xml version="1.0" encoding="utf-8"?>
-<ds:datastoreItem xmlns:ds="http://schemas.openxmlformats.org/officeDocument/2006/customXml" ds:itemID="{96D2CA62-E80E-4F83-AC6E-64CDF4345BB9}">
+<ds:datastoreItem xmlns:ds="http://schemas.openxmlformats.org/officeDocument/2006/customXml" ds:itemID="{EC0F9970-053D-4EB9-9E4B-950DDD52154C}">
   <ds:schemaRefs>
     <ds:schemaRef ds:uri="http://schemas.openxmlformats.org/officeDocument/2006/bibliography"/>
   </ds:schemaRefs>

</xml_diff>